<commit_message>
Doc: Se agrego informacion sobre los recursos en el plan de proyecto
</commit_message>
<xml_diff>
--- a/Etapa de elaboración/Iteración 1/Plan de proyecto/Plan de Proyecto_Vesta Risk Manager_T-Code.docx
+++ b/Etapa de elaboración/Iteración 1/Plan de proyecto/Plan de Proyecto_Vesta Risk Manager_T-Code.docx
@@ -3084,16 +3084,11 @@
         <w:t xml:space="preserve"> el Cliente,</w:t>
       </w:r>
       <w:r>
-        <w:t xml:space="preserve"> con </w:t>
-      </w:r>
-      <w:proofErr w:type="gramStart"/>
-      <w:r>
-        <w:t xml:space="preserve">sus </w:t>
+        <w:t xml:space="preserve"> con sus </w:t>
       </w:r>
       <w:r>
         <w:t xml:space="preserve"> fechas</w:t>
       </w:r>
-      <w:proofErr w:type="gramEnd"/>
       <w:r>
         <w:t xml:space="preserve"> y lugar </w:t>
       </w:r>
@@ -3606,15 +3601,7 @@
         <w:pStyle w:val="PSI-Comentario"/>
       </w:pPr>
       <w:r>
-        <w:t xml:space="preserve">[Se debe incluir una planificación tipo </w:t>
-      </w:r>
-      <w:proofErr w:type="gramStart"/>
-      <w:r>
-        <w:t>Gantt  mediante</w:t>
-      </w:r>
-      <w:proofErr w:type="gramEnd"/>
-      <w:r>
-        <w:t xml:space="preserve"> una combinación de gráficos con texto, especificando: dentro de las Fases e Iteraciones los objetivos de las mismas, las actividades críticas, productos más significativos, recursos requeridos, y entregables de acuerdo a las actividades críticas.] </w:t>
+        <w:t xml:space="preserve">[Se debe incluir una planificación tipo Gantt  mediante una combinación de gráficos con texto, especificando: dentro de las Fases e Iteraciones los objetivos de las mismas, las actividades críticas, productos más significativos, recursos requeridos, y entregables de acuerdo a las actividades críticas.] </w:t>
       </w:r>
     </w:p>
     <w:p>
@@ -3767,10 +3754,7 @@
           </w:tcPr>
           <w:p>
             <w:r>
-              <w:t>Agustín</w:t>
-            </w:r>
-            <w:r>
-              <w:t xml:space="preserve"> Collareda</w:t>
+              <w:t>Agustín Collareda</w:t>
             </w:r>
           </w:p>
         </w:tc>
@@ -3921,10 +3905,7 @@
           </w:tcPr>
           <w:p>
             <w:r>
-              <w:t>Agustín</w:t>
-            </w:r>
-            <w:r>
-              <w:t xml:space="preserve"> Collareda</w:t>
+              <w:t>Agustín Collareda</w:t>
             </w:r>
           </w:p>
         </w:tc>
@@ -4360,16 +4341,11 @@
               <w:t>[Líneas de trabajo o persona</w:t>
             </w:r>
             <w:r>
-              <w:t>/</w:t>
-            </w:r>
-            <w:proofErr w:type="gramStart"/>
-            <w:r>
-              <w:t xml:space="preserve">s </w:t>
+              <w:t xml:space="preserve">/s </w:t>
             </w:r>
             <w:r>
               <w:t xml:space="preserve"> involucrada</w:t>
             </w:r>
-            <w:proofErr w:type="gramEnd"/>
             <w:r>
               <w:t>/</w:t>
             </w:r>
@@ -4592,15 +4568,7 @@
               <w:pStyle w:val="PSI-Comentario"/>
             </w:pPr>
             <w:r>
-              <w:t xml:space="preserve">[Descripción de </w:t>
-            </w:r>
-            <w:proofErr w:type="gramStart"/>
-            <w:r>
-              <w:t>dicha  actividad</w:t>
-            </w:r>
-            <w:proofErr w:type="gramEnd"/>
-            <w:r>
-              <w:t>]</w:t>
+              <w:t>[Descripción de dicha  actividad]</w:t>
             </w:r>
           </w:p>
         </w:tc>
@@ -4821,13 +4789,7 @@
     </w:p>
     <w:p>
       <w:r>
-        <w:t xml:space="preserve">No se han definido </w:t>
-      </w:r>
-      <w:r>
-        <w:t>aún</w:t>
-      </w:r>
-      <w:r>
-        <w:t>.</w:t>
+        <w:t>No se han definido aún.</w:t>
       </w:r>
     </w:p>
     <w:p>
@@ -5042,13 +5004,7 @@
     </w:p>
     <w:p>
       <w:r>
-        <w:t xml:space="preserve">El equipo cuenta con 3 integrantes y cuenta con los siguientes </w:t>
-      </w:r>
-      <w:r>
-        <w:t>responsables</w:t>
-      </w:r>
-      <w:r>
-        <w:t xml:space="preserve"> de áreas:</w:t>
+        <w:t>El equipo cuenta con 3 integrantes y cuenta con los siguientes responsables de áreas:</w:t>
       </w:r>
     </w:p>
     <w:p>
@@ -5315,6 +5271,9 @@
               <w:ind w:left="0" w:firstLine="0"/>
               <w:jc w:val="center"/>
             </w:pPr>
+            <w:r>
+              <w:t>SI</w:t>
+            </w:r>
           </w:p>
         </w:tc>
         <w:tc>
@@ -5326,6 +5285,9 @@
               <w:ind w:left="0" w:firstLine="0"/>
               <w:jc w:val="center"/>
             </w:pPr>
+            <w:r>
+              <w:t>3</w:t>
+            </w:r>
           </w:p>
         </w:tc>
         <w:tc>
@@ -5337,6 +5299,9 @@
               <w:ind w:left="0" w:firstLine="0"/>
               <w:jc w:val="center"/>
             </w:pPr>
+            <w:r>
+              <w:t>SI</w:t>
+            </w:r>
           </w:p>
         </w:tc>
         <w:tc>
@@ -5348,6 +5313,9 @@
               <w:ind w:left="0" w:firstLine="0"/>
               <w:jc w:val="center"/>
             </w:pPr>
+            <w:r>
+              <w:t>SI</w:t>
+            </w:r>
           </w:p>
         </w:tc>
         <w:tc>
@@ -5359,6 +5327,9 @@
               <w:ind w:left="0" w:firstLine="0"/>
               <w:jc w:val="center"/>
             </w:pPr>
+            <w:r>
+              <w:t>NO</w:t>
+            </w:r>
           </w:p>
         </w:tc>
       </w:tr>
@@ -5563,15 +5534,7 @@
         <w:pStyle w:val="PSI-Comentario"/>
       </w:pPr>
       <w:r>
-        <w:t xml:space="preserve">[Especificación de sistemas operativos, metodologías de </w:t>
-      </w:r>
-      <w:proofErr w:type="gramStart"/>
-      <w:r>
-        <w:t>desarrollo,  lenguajes</w:t>
-      </w:r>
-      <w:proofErr w:type="gramEnd"/>
-      <w:r>
-        <w:t xml:space="preserve"> de programación, métodos para la especificación de diseño, construcción, Verificación, integración, documentación, entregas al Cliente, modificaciones, mantenimiento y entregables.</w:t>
+        <w:t>[Especificación de sistemas operativos, metodologías de desarrollo,  lenguajes de programación, métodos para la especificación de diseño, construcción, Verificación, integración, documentación, entregas al Cliente, modificaciones, mantenimiento y entregables.</w:t>
       </w:r>
     </w:p>
     <w:p>
@@ -5579,21 +5542,13 @@
         <w:pStyle w:val="PSI-Comentario"/>
       </w:pPr>
       <w:r>
-        <w:t xml:space="preserve">Estándares técnicos, políticas y procedimientos a seguir en el desarrollo del producto. En caso que existan documentos que especifiquen alguno de los puntos </w:t>
-      </w:r>
-      <w:proofErr w:type="gramStart"/>
-      <w:r>
-        <w:t>mencionados</w:t>
+        <w:t>Estándares técnicos, políticas y procedimientos a seguir en el desarrollo del producto. En caso que existan documentos que especifiquen alguno de los puntos mencionados</w:t>
       </w:r>
       <w:r>
         <w:t xml:space="preserve">, </w:t>
       </w:r>
       <w:r>
-        <w:t xml:space="preserve"> hacer</w:t>
-      </w:r>
-      <w:proofErr w:type="gramEnd"/>
-      <w:r>
-        <w:t xml:space="preserve"> referencia a ellos.]</w:t>
+        <w:t xml:space="preserve"> hacer referencia a ellos.]</w:t>
       </w:r>
     </w:p>
     <w:p>
@@ -5618,15 +5573,7 @@
         <w:pStyle w:val="PSI-Comentario"/>
       </w:pPr>
       <w:r>
-        <w:t xml:space="preserve">La documentación se realizará de acuerdo a las plantillas de documentos definidas en el Modelo de Proceso para desarrollo de Software con </w:t>
-      </w:r>
-      <w:proofErr w:type="spellStart"/>
-      <w:r>
-        <w:t>Genexus</w:t>
-      </w:r>
-      <w:proofErr w:type="spellEnd"/>
-      <w:r>
-        <w:t xml:space="preserve"> que se definió.</w:t>
+        <w:t>La documentación se realizará de acuerdo a las plantillas de documentos definidas en el Modelo de Proceso para desarrollo de Software con Genexus que se definió.</w:t>
       </w:r>
     </w:p>
     <w:p>
@@ -5701,13 +5648,8 @@
       <w:pPr>
         <w:pStyle w:val="PSI-Comentario"/>
       </w:pPr>
-      <w:proofErr w:type="gramStart"/>
-      <w:r>
-        <w:t>Además</w:t>
-      </w:r>
-      <w:proofErr w:type="gramEnd"/>
-      <w:r>
-        <w:t xml:space="preserve"> se debe establecer la distribución a lo largo del proyecto de los recursos humanos, la asignación de los mismos a las Líneas de trabajo y establecer un cronograma.]</w:t>
+      <w:r>
+        <w:t>Además se debe establecer la distribución a lo largo del proyecto de los recursos humanos, la asignación de los mismos a las Líneas de trabajo y establecer un cronograma.]</w:t>
       </w:r>
     </w:p>
     <w:p>
@@ -6849,13 +6791,7 @@
       <w:rPr>
         <w:lang w:val="es-AR"/>
       </w:rPr>
-      <w:t xml:space="preserve">Plan de </w:t>
-    </w:r>
-    <w:r>
-      <w:rPr>
-        <w:lang w:val="es-AR"/>
-      </w:rPr>
-      <w:t>Proyecto</w:t>
+      <w:t>Plan de Proyecto</w:t>
     </w:r>
     <w:r>
       <w:t xml:space="preserve">, </w:t>
@@ -9594,6 +9530,7 @@
   <w:style w:type="character" w:default="1" w:styleId="Fuentedeprrafopredeter">
     <w:name w:val="Default Paragraph Font"/>
     <w:uiPriority w:val="1"/>
+    <w:semiHidden/>
     <w:unhideWhenUsed/>
   </w:style>
   <w:style w:type="table" w:default="1" w:styleId="Tablanormal">

</xml_diff>

<commit_message>
Doc: se completaron secciones del plan de proyecto
</commit_message>
<xml_diff>
--- a/Etapa de elaboración/Iteración 1/Plan de proyecto/Plan de Proyecto_Vesta Risk Manager_T-Code.docx
+++ b/Etapa de elaboración/Iteración 1/Plan de proyecto/Plan de Proyecto_Vesta Risk Manager_T-Code.docx
@@ -373,7 +373,25 @@
           <w:sz w:val="36"/>
           <w:szCs w:val="36"/>
         </w:rPr>
-        <w:t>Vesta Risk Manager</w:t>
+        <w:t xml:space="preserve">Vesta </w:t>
+      </w:r>
+      <w:proofErr w:type="spellStart"/>
+      <w:r>
+        <w:rPr>
+          <w:rFonts w:ascii="Cambria" w:hAnsi="Cambria"/>
+          <w:sz w:val="36"/>
+          <w:szCs w:val="36"/>
+        </w:rPr>
+        <w:t>Risk</w:t>
+      </w:r>
+      <w:proofErr w:type="spellEnd"/>
+      <w:r>
+        <w:rPr>
+          <w:rFonts w:ascii="Cambria" w:hAnsi="Cambria"/>
+          <w:sz w:val="36"/>
+          <w:szCs w:val="36"/>
+        </w:rPr>
+        <w:t xml:space="preserve"> Manager</w:t>
       </w:r>
     </w:p>
     <w:p>
@@ -407,18 +425,40 @@
         <w:rPr>
           <w:lang w:val="es-AR"/>
         </w:rPr>
-        <w:t>T-Code</w:t>
-      </w:r>
-    </w:p>
-    <w:p>
-      <w:pPr>
-        <w:pStyle w:val="Sinespaciado"/>
-      </w:pPr>
+        <w:t>T-</w:t>
+      </w:r>
+      <w:proofErr w:type="spellStart"/>
       <w:r>
         <w:rPr>
           <w:lang w:val="es-AR"/>
         </w:rPr>
-        <w:t xml:space="preserve">Agustín Collareda, Cintia Hernandez y </w:t>
+        <w:t>Code</w:t>
+      </w:r>
+      <w:proofErr w:type="spellEnd"/>
+    </w:p>
+    <w:p>
+      <w:pPr>
+        <w:pStyle w:val="Sinespaciado"/>
+      </w:pPr>
+      <w:r>
+        <w:rPr>
+          <w:lang w:val="es-AR"/>
+        </w:rPr>
+        <w:t xml:space="preserve">Agustín Collareda, Cintia </w:t>
+      </w:r>
+      <w:proofErr w:type="spellStart"/>
+      <w:r>
+        <w:rPr>
+          <w:lang w:val="es-AR"/>
+        </w:rPr>
+        <w:t>Hernandez</w:t>
+      </w:r>
+      <w:proofErr w:type="spellEnd"/>
+      <w:r>
+        <w:rPr>
+          <w:lang w:val="es-AR"/>
+        </w:rPr>
+        <w:t xml:space="preserve"> y </w:t>
       </w:r>
       <w:r>
         <w:rPr>
@@ -500,7 +540,7 @@
       </w:r>
       <w:r>
         <w:rPr>
-          <w:i w:val="0"/>
+          <w:i/>
           <w:noProof/>
         </w:rPr>
         <w:drawing>
@@ -3061,7 +3101,15 @@
         <w:jc w:val="both"/>
       </w:pPr>
       <w:r>
-        <w:t>El proyecto a Vesta Risk Manager llevará el registro de la gestión de riesgos en proyectos de desarrollo de software, incluyendo la identificación, análisis, monitoreo y control de riesgos. Actualmente, estas tareas se realizan utilizando herramientas versátiles como hojas de cálculo (Excel) y bases de datos genéricas. El presente proyecto busca actualizar y potenciar estos métodos mediante el desarrollo de una herramienta especializada en asignaturas de las carreras Analista en Sistemas y Licenciatura en Sistemas, así como en proyectos de otras áreas y personales.</w:t>
+        <w:t xml:space="preserve">El proyecto a Vesta </w:t>
+      </w:r>
+      <w:proofErr w:type="spellStart"/>
+      <w:r>
+        <w:t>Risk</w:t>
+      </w:r>
+      <w:proofErr w:type="spellEnd"/>
+      <w:r>
+        <w:t xml:space="preserve"> Manager llevará el registro de la gestión de riesgos en proyectos de desarrollo de software, incluyendo la identificación, análisis, monitoreo y control de riesgos. Actualmente, estas tareas se realizan utilizando herramientas versátiles como hojas de cálculo (Excel) y bases de datos genéricas. El presente proyecto busca actualizar y potenciar estos métodos mediante el desarrollo de una herramienta especializada en asignaturas de las carreras Analista en Sistemas y Licenciatura en Sistemas, así como en proyectos de otras áreas y personales.</w:t>
       </w:r>
     </w:p>
     <w:p>
@@ -3142,16 +3190,19 @@
         <w:t xml:space="preserve"> el Cliente,</w:t>
       </w:r>
       <w:r>
-        <w:t xml:space="preserve"> con sus </w:t>
-      </w:r>
-      <w:r>
-        <w:t xml:space="preserve"> fechas</w:t>
-      </w:r>
-      <w:r>
-        <w:t xml:space="preserve"> y lugar </w:t>
-      </w:r>
-      <w:r>
-        <w:t xml:space="preserve"> de entrega,</w:t>
+        <w:t xml:space="preserve"> con </w:t>
+      </w:r>
+      <w:r>
+        <w:t>sus fechas</w:t>
+      </w:r>
+      <w:r>
+        <w:t xml:space="preserve"> y </w:t>
+      </w:r>
+      <w:r>
+        <w:t>lugar de</w:t>
+      </w:r>
+      <w:r>
+        <w:t xml:space="preserve"> entrega,</w:t>
       </w:r>
       <w:r>
         <w:t xml:space="preserve"> como </w:t>
@@ -3166,10 +3217,13 @@
         <w:t>también</w:t>
       </w:r>
       <w:r>
-        <w:t xml:space="preserve"> las </w:t>
-      </w:r>
-      <w:r>
-        <w:t xml:space="preserve"> condiciones de satisfacción.]</w:t>
+        <w:t xml:space="preserve"> </w:t>
+      </w:r>
+      <w:r>
+        <w:t>las condiciones</w:t>
+      </w:r>
+      <w:r>
+        <w:t xml:space="preserve"> de satisfacción.]</w:t>
       </w:r>
     </w:p>
     <w:p>
@@ -3618,8 +3672,48 @@
     <w:p>
       <w:pPr>
         <w:pStyle w:val="MNormal"/>
-        <w:ind w:left="708"/>
-      </w:pPr>
+      </w:pPr>
+      <w:r>
+        <w:t xml:space="preserve">El plan de proyecto será revisado al inicio de cada fase por el líder del proyecto. </w:t>
+      </w:r>
+    </w:p>
+    <w:p>
+      <w:pPr>
+        <w:pStyle w:val="MNormal"/>
+      </w:pPr>
+    </w:p>
+    <w:p>
+      <w:pPr>
+        <w:pStyle w:val="MNormal"/>
+      </w:pPr>
+      <w:r>
+        <w:t>Los cambios</w:t>
+      </w:r>
+      <w:r>
+        <w:t xml:space="preserve"> al plan</w:t>
+      </w:r>
+      <w:r>
+        <w:t xml:space="preserve"> serán realizados de acuerdo a las necesidades del proyecto, y evaluados y aprobados por todos los desarrolladores involucrados en el proyecto.</w:t>
+      </w:r>
+      <w:r>
+        <w:t xml:space="preserve"> Estos serán discutidos durante reuniones presenciales o vía </w:t>
+      </w:r>
+      <w:proofErr w:type="spellStart"/>
+      <w:r>
+        <w:t>discord</w:t>
+      </w:r>
+      <w:proofErr w:type="spellEnd"/>
+      <w:r>
+        <w:t>. En el caso de que alguno de los desarrolladores no pueda participar de estas reuniones, se le notificara sobre los cambios realizados a través del grupo de WhatsApp del equipo de desarrollo.</w:t>
+      </w:r>
+    </w:p>
+    <w:p>
+      <w:pPr>
+        <w:pStyle w:val="MNormal"/>
+      </w:pPr>
+      <w:r>
+        <w:t xml:space="preserve"> </w:t>
+      </w:r>
     </w:p>
     <w:p>
       <w:pPr>
@@ -3659,7 +3753,13 @@
         <w:pStyle w:val="PSI-Comentario"/>
       </w:pPr>
       <w:r>
-        <w:t xml:space="preserve">[Se debe incluir una planificación tipo Gantt  mediante una combinación de gráficos con texto, especificando: dentro de las Fases e Iteraciones los objetivos de las mismas, las actividades críticas, productos más significativos, recursos requeridos, y entregables de acuerdo a las actividades críticas.] </w:t>
+        <w:t xml:space="preserve">[Se debe incluir una planificación tipo </w:t>
+      </w:r>
+      <w:r>
+        <w:t>Gantt mediante</w:t>
+      </w:r>
+      <w:r>
+        <w:t xml:space="preserve"> una combinación de gráficos con texto, especificando: dentro de las Fases e Iteraciones los objetivos de las mismas, las actividades críticas, productos más significativos, recursos requeridos, y entregables de acuerdo a las actividades críticas.] </w:t>
       </w:r>
     </w:p>
     <w:p>
@@ -3789,7 +3889,10 @@
           </w:tcPr>
           <w:p>
             <w:r>
-              <w:t>Líder del grupo</w:t>
+              <w:t xml:space="preserve">Líder del </w:t>
+            </w:r>
+            <w:r>
+              <w:t>proyecto</w:t>
             </w:r>
           </w:p>
         </w:tc>
@@ -3911,7 +4014,10 @@
           </w:tcPr>
           <w:p>
             <w:r>
-              <w:t>Cintia Hernandez</w:t>
+              <w:t xml:space="preserve">Cintia </w:t>
+            </w:r>
+            <w:r>
+              <w:t>Hernández</w:t>
             </w:r>
           </w:p>
         </w:tc>
@@ -4049,8 +4155,13 @@
           </w:tcPr>
           <w:p>
             <w:r>
-              <w:t>Cintia Hernandez</w:t>
+              <w:t xml:space="preserve">Cintia </w:t>
             </w:r>
+            <w:proofErr w:type="spellStart"/>
+            <w:r>
+              <w:t>Hernandez</w:t>
+            </w:r>
+            <w:proofErr w:type="spellEnd"/>
           </w:p>
         </w:tc>
       </w:tr>
@@ -4069,7 +4180,6 @@
           <w:noProof/>
           <w:lang w:eastAsia="es-ES"/>
         </w:rPr>
-        <w:lastRenderedPageBreak/>
         <w:drawing>
           <wp:inline distT="0" distB="0" distL="0" distR="0" wp14:anchorId="1D0A1F04" wp14:editId="65CE8EF8">
             <wp:extent cx="5400675" cy="3962400"/>
@@ -4149,6 +4259,7 @@
         <w:rPr>
           <w:noProof/>
         </w:rPr>
+        <w:lastRenderedPageBreak/>
         <w:drawing>
           <wp:inline distT="0" distB="0" distL="0" distR="0" wp14:anchorId="2854B133" wp14:editId="56FC19D6">
             <wp:extent cx="5400675" cy="3248025"/>
@@ -4219,7 +4330,6 @@
       <w:bookmarkStart w:id="15" w:name="_Toc16490050"/>
       <w:bookmarkStart w:id="16" w:name="_Toc177028219"/>
       <w:r>
-        <w:lastRenderedPageBreak/>
         <w:t>Interfaces e Interacciones</w:t>
       </w:r>
       <w:bookmarkEnd w:id="15"/>
@@ -4347,68 +4457,55 @@
         <w:tc>
           <w:tcPr>
             <w:tcW w:w="1543" w:type="dxa"/>
-            <w:vAlign w:val="center"/>
           </w:tcPr>
           <w:p>
             <w:pPr>
               <w:pStyle w:val="PSI-Comentario"/>
             </w:pPr>
             <w:r>
-              <w:t>[Nombre actividad]</w:t>
+              <w:rPr>
+                <w:iCs w:val="0"/>
+              </w:rPr>
+              <w:t>Gestión de configuración</w:t>
             </w:r>
           </w:p>
         </w:tc>
         <w:tc>
           <w:tcPr>
             <w:tcW w:w="2701" w:type="dxa"/>
-            <w:vAlign w:val="center"/>
           </w:tcPr>
           <w:p>
             <w:pPr>
               <w:pStyle w:val="PSI-Comentario"/>
             </w:pPr>
+          </w:p>
+        </w:tc>
+        <w:tc>
+          <w:tcPr>
+            <w:tcW w:w="2268" w:type="dxa"/>
+          </w:tcPr>
+          <w:p>
+            <w:pPr>
+              <w:pStyle w:val="PSI-Comentario"/>
+            </w:pPr>
             <w:r>
-              <w:t>[Descripción del procedimiento correspondiente]</w:t>
+              <w:rPr>
+                <w:iCs w:val="0"/>
+              </w:rPr>
+              <w:t>Frey Hugo</w:t>
             </w:r>
           </w:p>
         </w:tc>
         <w:tc>
           <w:tcPr>
-            <w:tcW w:w="2268" w:type="dxa"/>
-            <w:vAlign w:val="center"/>
+            <w:tcW w:w="2475" w:type="dxa"/>
           </w:tcPr>
           <w:p>
             <w:pPr>
               <w:pStyle w:val="PSI-Comentario"/>
             </w:pPr>
             <w:r>
-              <w:t>[Responsable de la realización]</w:t>
-            </w:r>
-          </w:p>
-        </w:tc>
-        <w:tc>
-          <w:tcPr>
-            <w:tcW w:w="2475" w:type="dxa"/>
-            <w:vAlign w:val="center"/>
-          </w:tcPr>
-          <w:p>
-            <w:pPr>
-              <w:pStyle w:val="PSI-Comentario"/>
-            </w:pPr>
-            <w:r>
-              <w:t>[Líneas de trabajo o persona</w:t>
-            </w:r>
-            <w:r>
-              <w:t xml:space="preserve">/s </w:t>
-            </w:r>
-            <w:r>
-              <w:t xml:space="preserve"> involucrada</w:t>
-            </w:r>
-            <w:r>
-              <w:t>/</w:t>
-            </w:r>
-            <w:r>
-              <w:t>s]</w:t>
+              <w:t>Todos los integrantes</w:t>
             </w:r>
           </w:p>
         </w:tc>
@@ -4424,7 +4521,22 @@
           <w:p>
             <w:pPr>
               <w:pStyle w:val="MNormal"/>
-            </w:pPr>
+              <w:jc w:val="both"/>
+              <w:rPr>
+                <w:rFonts w:ascii="Calibri" w:hAnsi="Calibri" w:cs="Calibri"/>
+                <w:sz w:val="22"/>
+                <w:szCs w:val="22"/>
+              </w:rPr>
+            </w:pPr>
+            <w:r>
+              <w:rPr>
+                <w:rFonts w:ascii="Calibri" w:hAnsi="Calibri" w:cs="Calibri"/>
+                <w:iCs/>
+                <w:sz w:val="22"/>
+                <w:szCs w:val="22"/>
+              </w:rPr>
+              <w:t>Gestión de calidad</w:t>
+            </w:r>
           </w:p>
         </w:tc>
         <w:tc>
@@ -4434,6 +4546,12 @@
           <w:p>
             <w:pPr>
               <w:pStyle w:val="MNormal"/>
+              <w:jc w:val="both"/>
+              <w:rPr>
+                <w:rFonts w:ascii="Calibri" w:hAnsi="Calibri" w:cs="Calibri"/>
+                <w:sz w:val="22"/>
+                <w:szCs w:val="22"/>
+              </w:rPr>
             </w:pPr>
           </w:p>
         </w:tc>
@@ -4444,7 +4562,52 @@
           <w:p>
             <w:pPr>
               <w:pStyle w:val="MNormal"/>
-            </w:pPr>
+              <w:jc w:val="both"/>
+              <w:rPr>
+                <w:rFonts w:ascii="Calibri" w:hAnsi="Calibri" w:cs="Calibri"/>
+                <w:iCs/>
+                <w:sz w:val="22"/>
+                <w:szCs w:val="22"/>
+              </w:rPr>
+            </w:pPr>
+            <w:r>
+              <w:rPr>
+                <w:rFonts w:ascii="Calibri" w:hAnsi="Calibri" w:cs="Calibri"/>
+                <w:iCs/>
+                <w:sz w:val="22"/>
+                <w:szCs w:val="22"/>
+              </w:rPr>
+              <w:t>Frey Hugo</w:t>
+            </w:r>
+            <w:r>
+              <w:rPr>
+                <w:rFonts w:ascii="Calibri" w:hAnsi="Calibri" w:cs="Calibri"/>
+                <w:iCs/>
+                <w:sz w:val="22"/>
+                <w:szCs w:val="22"/>
+              </w:rPr>
+              <w:t>/</w:t>
+            </w:r>
+          </w:p>
+          <w:p>
+            <w:pPr>
+              <w:pStyle w:val="MNormal"/>
+              <w:jc w:val="both"/>
+              <w:rPr>
+                <w:rFonts w:ascii="Calibri" w:hAnsi="Calibri" w:cs="Calibri"/>
+                <w:sz w:val="22"/>
+                <w:szCs w:val="22"/>
+              </w:rPr>
+            </w:pPr>
+            <w:r>
+              <w:rPr>
+                <w:rFonts w:ascii="Calibri" w:hAnsi="Calibri" w:cs="Calibri"/>
+                <w:iCs/>
+                <w:sz w:val="22"/>
+                <w:szCs w:val="22"/>
+              </w:rPr>
+              <w:t>Hernández Cintia</w:t>
+            </w:r>
           </w:p>
         </w:tc>
         <w:tc>
@@ -4454,7 +4617,212 @@
           <w:p>
             <w:pPr>
               <w:pStyle w:val="MNormal"/>
-            </w:pPr>
+              <w:jc w:val="both"/>
+              <w:rPr>
+                <w:rFonts w:ascii="Calibri" w:hAnsi="Calibri" w:cs="Calibri"/>
+                <w:sz w:val="22"/>
+                <w:szCs w:val="22"/>
+              </w:rPr>
+            </w:pPr>
+            <w:r>
+              <w:rPr>
+                <w:rFonts w:ascii="Calibri" w:hAnsi="Calibri" w:cs="Calibri"/>
+                <w:iCs/>
+                <w:sz w:val="22"/>
+                <w:szCs w:val="22"/>
+              </w:rPr>
+              <w:t>Todos los integrantes</w:t>
+            </w:r>
+          </w:p>
+        </w:tc>
+      </w:tr>
+      <w:tr>
+        <w:trPr>
+          <w:trHeight w:val="516"/>
+        </w:trPr>
+        <w:tc>
+          <w:tcPr>
+            <w:tcW w:w="1543" w:type="dxa"/>
+          </w:tcPr>
+          <w:p>
+            <w:pPr>
+              <w:pStyle w:val="MNormal"/>
+              <w:jc w:val="both"/>
+              <w:rPr>
+                <w:rFonts w:ascii="Calibri" w:hAnsi="Calibri" w:cs="Calibri"/>
+                <w:iCs/>
+                <w:sz w:val="22"/>
+                <w:szCs w:val="22"/>
+              </w:rPr>
+            </w:pPr>
+            <w:r>
+              <w:rPr>
+                <w:iCs/>
+              </w:rPr>
+              <w:t>Validación</w:t>
+            </w:r>
+          </w:p>
+        </w:tc>
+        <w:tc>
+          <w:tcPr>
+            <w:tcW w:w="2701" w:type="dxa"/>
+          </w:tcPr>
+          <w:p>
+            <w:pPr>
+              <w:pStyle w:val="MNormal"/>
+              <w:jc w:val="both"/>
+              <w:rPr>
+                <w:rFonts w:ascii="Calibri" w:hAnsi="Calibri" w:cs="Calibri"/>
+                <w:sz w:val="22"/>
+                <w:szCs w:val="22"/>
+              </w:rPr>
+            </w:pPr>
+          </w:p>
+        </w:tc>
+        <w:tc>
+          <w:tcPr>
+            <w:tcW w:w="2268" w:type="dxa"/>
+            <w:vAlign w:val="center"/>
+          </w:tcPr>
+          <w:p>
+            <w:pPr>
+              <w:pStyle w:val="MNormal"/>
+              <w:jc w:val="both"/>
+              <w:rPr>
+                <w:rFonts w:ascii="Calibri" w:hAnsi="Calibri" w:cs="Calibri"/>
+                <w:iCs/>
+                <w:sz w:val="22"/>
+                <w:szCs w:val="22"/>
+              </w:rPr>
+            </w:pPr>
+            <w:r>
+              <w:t>Collareda Agustín</w:t>
+            </w:r>
+          </w:p>
+        </w:tc>
+        <w:tc>
+          <w:tcPr>
+            <w:tcW w:w="2475" w:type="dxa"/>
+            <w:vAlign w:val="center"/>
+          </w:tcPr>
+          <w:p>
+            <w:pPr>
+              <w:pStyle w:val="MNormal"/>
+              <w:jc w:val="both"/>
+              <w:rPr>
+                <w:rFonts w:ascii="Calibri" w:hAnsi="Calibri" w:cs="Calibri"/>
+                <w:iCs/>
+                <w:sz w:val="22"/>
+                <w:szCs w:val="22"/>
+              </w:rPr>
+            </w:pPr>
+            <w:r>
+              <w:rPr>
+                <w:rFonts w:ascii="Calibri" w:hAnsi="Calibri" w:cs="Calibri"/>
+                <w:iCs/>
+                <w:sz w:val="22"/>
+                <w:szCs w:val="22"/>
+              </w:rPr>
+              <w:t>Todos los integrantes</w:t>
+            </w:r>
+          </w:p>
+        </w:tc>
+      </w:tr>
+      <w:tr>
+        <w:trPr>
+          <w:trHeight w:val="444"/>
+        </w:trPr>
+        <w:tc>
+          <w:tcPr>
+            <w:tcW w:w="1543" w:type="dxa"/>
+          </w:tcPr>
+          <w:p>
+            <w:pPr>
+              <w:pStyle w:val="MNormal"/>
+              <w:jc w:val="both"/>
+              <w:rPr>
+                <w:iCs/>
+              </w:rPr>
+            </w:pPr>
+            <w:r>
+              <w:rPr>
+                <w:rFonts w:ascii="Calibri" w:hAnsi="Calibri" w:cs="Calibri"/>
+                <w:iCs/>
+                <w:sz w:val="22"/>
+                <w:szCs w:val="22"/>
+              </w:rPr>
+              <w:t>V</w:t>
+            </w:r>
+            <w:r>
+              <w:rPr>
+                <w:iCs/>
+              </w:rPr>
+              <w:t xml:space="preserve">erificación </w:t>
+            </w:r>
+          </w:p>
+        </w:tc>
+        <w:tc>
+          <w:tcPr>
+            <w:tcW w:w="2701" w:type="dxa"/>
+          </w:tcPr>
+          <w:p>
+            <w:pPr>
+              <w:pStyle w:val="MNormal"/>
+              <w:jc w:val="both"/>
+              <w:rPr>
+                <w:rFonts w:ascii="Calibri" w:hAnsi="Calibri" w:cs="Calibri"/>
+                <w:sz w:val="22"/>
+                <w:szCs w:val="22"/>
+              </w:rPr>
+            </w:pPr>
+          </w:p>
+        </w:tc>
+        <w:tc>
+          <w:tcPr>
+            <w:tcW w:w="2268" w:type="dxa"/>
+            <w:vAlign w:val="center"/>
+          </w:tcPr>
+          <w:p>
+            <w:pPr>
+              <w:pStyle w:val="MNormal"/>
+              <w:jc w:val="both"/>
+            </w:pPr>
+            <w:r>
+              <w:rPr>
+                <w:rFonts w:ascii="Calibri" w:hAnsi="Calibri" w:cs="Calibri"/>
+                <w:iCs/>
+                <w:sz w:val="22"/>
+                <w:szCs w:val="22"/>
+              </w:rPr>
+              <w:t>Collareda Agustín</w:t>
+            </w:r>
+          </w:p>
+        </w:tc>
+        <w:tc>
+          <w:tcPr>
+            <w:tcW w:w="2475" w:type="dxa"/>
+            <w:vAlign w:val="center"/>
+          </w:tcPr>
+          <w:p>
+            <w:pPr>
+              <w:pStyle w:val="MNormal"/>
+              <w:jc w:val="both"/>
+              <w:rPr>
+                <w:rFonts w:ascii="Calibri" w:hAnsi="Calibri" w:cs="Calibri"/>
+                <w:iCs/>
+                <w:sz w:val="22"/>
+                <w:szCs w:val="22"/>
+              </w:rPr>
+            </w:pPr>
+            <w:r>
+              <w:rPr>
+                <w:rFonts w:ascii="Calibri" w:hAnsi="Calibri" w:cs="Calibri"/>
+                <w:iCs/>
+                <w:sz w:val="22"/>
+                <w:szCs w:val="22"/>
+              </w:rPr>
+              <w:t>Todos los integrantes</w:t>
+            </w:r>
           </w:p>
         </w:tc>
       </w:tr>
@@ -4505,6 +4873,19 @@
       </w:pPr>
       <w:r>
         <w:t>En esta sección se identifican los responsables por actividades destacadas en una primera versión de este documento.</w:t>
+      </w:r>
+      <w:r>
+        <w:t xml:space="preserve"> Debido a que el proyecto es realizado por un grupo chico (3 </w:t>
+      </w:r>
+      <w:r>
+        <w:lastRenderedPageBreak/>
+        <w:t>personas</w:t>
+      </w:r>
+      <w:r>
+        <w:t>)</w:t>
+      </w:r>
+      <w:r>
+        <w:t>, en general todos los integrantes del equipo estarán involucrados, en mayor o menor medida, en todas las actividades realizadas.</w:t>
       </w:r>
     </w:p>
     <w:p>
@@ -4613,7 +4994,7 @@
               <w:pStyle w:val="PSI-Comentario"/>
             </w:pPr>
             <w:r>
-              <w:t>[Identificación de la actividad]</w:t>
+              <w:t>RQS1</w:t>
             </w:r>
           </w:p>
         </w:tc>
@@ -4626,7 +5007,7 @@
               <w:pStyle w:val="PSI-Comentario"/>
             </w:pPr>
             <w:r>
-              <w:t>[Descripción de dicha  actividad]</w:t>
+              <w:t>Especificar requerimientos</w:t>
             </w:r>
           </w:p>
         </w:tc>
@@ -4640,7 +5021,7 @@
               <w:pStyle w:val="PSI-Comentario"/>
             </w:pPr>
             <w:r>
-              <w:t>[Responsable de la misma]</w:t>
+              <w:t>Collareda Agustín</w:t>
             </w:r>
           </w:p>
         </w:tc>
@@ -4654,7 +5035,7 @@
               <w:pStyle w:val="PSI-Comentario"/>
             </w:pPr>
             <w:r>
-              <w:t>[Persona/s involucrada/s]</w:t>
+              <w:t>Todos los integrantes</w:t>
             </w:r>
           </w:p>
         </w:tc>
@@ -4669,8 +5050,11 @@
           </w:tcPr>
           <w:p>
             <w:pPr>
-              <w:pStyle w:val="MNormal"/>
-            </w:pPr>
+              <w:pStyle w:val="PSI-Comentario"/>
+            </w:pPr>
+            <w:r>
+              <w:t>D1</w:t>
+            </w:r>
           </w:p>
         </w:tc>
         <w:tc>
@@ -4679,28 +5063,275 @@
           </w:tcPr>
           <w:p>
             <w:pPr>
-              <w:pStyle w:val="MNormal"/>
-            </w:pPr>
+              <w:pStyle w:val="PSI-Comentario"/>
+            </w:pPr>
+            <w:r>
+              <w:t>Diseñar el sistema</w:t>
+            </w:r>
           </w:p>
         </w:tc>
         <w:tc>
           <w:tcPr>
             <w:tcW w:w="2194" w:type="dxa"/>
-          </w:tcPr>
-          <w:p>
-            <w:pPr>
-              <w:pStyle w:val="MNormal"/>
-            </w:pPr>
+            <w:vAlign w:val="center"/>
+          </w:tcPr>
+          <w:p>
+            <w:pPr>
+              <w:pStyle w:val="PSI-Comentario"/>
+            </w:pPr>
+            <w:r>
+              <w:t>Hernández Cintia</w:t>
+            </w:r>
           </w:p>
         </w:tc>
         <w:tc>
           <w:tcPr>
             <w:tcW w:w="2348" w:type="dxa"/>
-          </w:tcPr>
-          <w:p>
-            <w:pPr>
-              <w:pStyle w:val="MNormal"/>
-            </w:pPr>
+            <w:vAlign w:val="center"/>
+          </w:tcPr>
+          <w:p>
+            <w:pPr>
+              <w:pStyle w:val="PSI-Comentario"/>
+            </w:pPr>
+            <w:r>
+              <w:t>Todos los integrantes</w:t>
+            </w:r>
+          </w:p>
+        </w:tc>
+      </w:tr>
+      <w:tr>
+        <w:trPr>
+          <w:trHeight w:val="314"/>
+        </w:trPr>
+        <w:tc>
+          <w:tcPr>
+            <w:tcW w:w="2194" w:type="dxa"/>
+          </w:tcPr>
+          <w:p>
+            <w:pPr>
+              <w:pStyle w:val="PSI-Comentario"/>
+            </w:pPr>
+            <w:r>
+              <w:t>I1</w:t>
+            </w:r>
+          </w:p>
+        </w:tc>
+        <w:tc>
+          <w:tcPr>
+            <w:tcW w:w="2194" w:type="dxa"/>
+          </w:tcPr>
+          <w:p>
+            <w:pPr>
+              <w:pStyle w:val="PSI-Comentario"/>
+            </w:pPr>
+            <w:r>
+              <w:t>Implementar casos de uso</w:t>
+            </w:r>
+          </w:p>
+        </w:tc>
+        <w:tc>
+          <w:tcPr>
+            <w:tcW w:w="2194" w:type="dxa"/>
+            <w:vAlign w:val="center"/>
+          </w:tcPr>
+          <w:p>
+            <w:pPr>
+              <w:pStyle w:val="PSI-Comentario"/>
+            </w:pPr>
+            <w:r>
+              <w:t>Frey Hugo</w:t>
+            </w:r>
+          </w:p>
+        </w:tc>
+        <w:tc>
+          <w:tcPr>
+            <w:tcW w:w="2348" w:type="dxa"/>
+            <w:vAlign w:val="center"/>
+          </w:tcPr>
+          <w:p>
+            <w:pPr>
+              <w:pStyle w:val="PSI-Comentario"/>
+            </w:pPr>
+            <w:r>
+              <w:t>Todos los integrantes</w:t>
+            </w:r>
+          </w:p>
+        </w:tc>
+      </w:tr>
+      <w:tr>
+        <w:trPr>
+          <w:trHeight w:val="314"/>
+        </w:trPr>
+        <w:tc>
+          <w:tcPr>
+            <w:tcW w:w="2194" w:type="dxa"/>
+          </w:tcPr>
+          <w:p>
+            <w:pPr>
+              <w:pStyle w:val="PSI-Comentario"/>
+            </w:pPr>
+            <w:r>
+              <w:t>P1</w:t>
+            </w:r>
+          </w:p>
+        </w:tc>
+        <w:tc>
+          <w:tcPr>
+            <w:tcW w:w="2194" w:type="dxa"/>
+          </w:tcPr>
+          <w:p>
+            <w:pPr>
+              <w:pStyle w:val="PSI-Comentario"/>
+            </w:pPr>
+            <w:r>
+              <w:t>Planificar pruebas de software</w:t>
+            </w:r>
+          </w:p>
+        </w:tc>
+        <w:tc>
+          <w:tcPr>
+            <w:tcW w:w="2194" w:type="dxa"/>
+            <w:vAlign w:val="center"/>
+          </w:tcPr>
+          <w:p>
+            <w:pPr>
+              <w:pStyle w:val="PSI-Comentario"/>
+            </w:pPr>
+            <w:r>
+              <w:t>Collareda Agustín</w:t>
+            </w:r>
+          </w:p>
+        </w:tc>
+        <w:tc>
+          <w:tcPr>
+            <w:tcW w:w="2348" w:type="dxa"/>
+            <w:vAlign w:val="center"/>
+          </w:tcPr>
+          <w:p>
+            <w:pPr>
+              <w:pStyle w:val="PSI-Comentario"/>
+            </w:pPr>
+            <w:r>
+              <w:t>Todos los integrantes</w:t>
+            </w:r>
+          </w:p>
+        </w:tc>
+      </w:tr>
+      <w:tr>
+        <w:trPr>
+          <w:trHeight w:val="314"/>
+        </w:trPr>
+        <w:tc>
+          <w:tcPr>
+            <w:tcW w:w="2194" w:type="dxa"/>
+          </w:tcPr>
+          <w:p>
+            <w:pPr>
+              <w:pStyle w:val="PSI-Comentario"/>
+            </w:pPr>
+            <w:r>
+              <w:t>P2</w:t>
+            </w:r>
+          </w:p>
+        </w:tc>
+        <w:tc>
+          <w:tcPr>
+            <w:tcW w:w="2194" w:type="dxa"/>
+          </w:tcPr>
+          <w:p>
+            <w:pPr>
+              <w:pStyle w:val="PSI-Comentario"/>
+            </w:pPr>
+            <w:r>
+              <w:t>Ejecutar casos de prueba</w:t>
+            </w:r>
+          </w:p>
+        </w:tc>
+        <w:tc>
+          <w:tcPr>
+            <w:tcW w:w="2194" w:type="dxa"/>
+            <w:vAlign w:val="center"/>
+          </w:tcPr>
+          <w:p>
+            <w:pPr>
+              <w:pStyle w:val="PSI-Comentario"/>
+            </w:pPr>
+            <w:r>
+              <w:t>Hernández Cintia</w:t>
+            </w:r>
+          </w:p>
+        </w:tc>
+        <w:tc>
+          <w:tcPr>
+            <w:tcW w:w="2348" w:type="dxa"/>
+            <w:vAlign w:val="center"/>
+          </w:tcPr>
+          <w:p>
+            <w:pPr>
+              <w:pStyle w:val="PSI-Comentario"/>
+            </w:pPr>
+            <w:r>
+              <w:t>Todos los integrantes</w:t>
+            </w:r>
+          </w:p>
+        </w:tc>
+      </w:tr>
+      <w:tr>
+        <w:trPr>
+          <w:trHeight w:val="314"/>
+        </w:trPr>
+        <w:tc>
+          <w:tcPr>
+            <w:tcW w:w="2194" w:type="dxa"/>
+          </w:tcPr>
+          <w:p>
+            <w:pPr>
+              <w:pStyle w:val="PSI-Comentario"/>
+            </w:pPr>
+            <w:r>
+              <w:t>E1</w:t>
+            </w:r>
+          </w:p>
+        </w:tc>
+        <w:tc>
+          <w:tcPr>
+            <w:tcW w:w="2194" w:type="dxa"/>
+          </w:tcPr>
+          <w:p>
+            <w:pPr>
+              <w:pStyle w:val="PSI-Comentario"/>
+            </w:pPr>
+            <w:r>
+              <w:t>Realizar estimaciones</w:t>
+            </w:r>
+          </w:p>
+        </w:tc>
+        <w:tc>
+          <w:tcPr>
+            <w:tcW w:w="2194" w:type="dxa"/>
+            <w:vAlign w:val="center"/>
+          </w:tcPr>
+          <w:p>
+            <w:pPr>
+              <w:pStyle w:val="PSI-Comentario"/>
+            </w:pPr>
+            <w:r>
+              <w:t>Collareda Agustín</w:t>
+            </w:r>
+          </w:p>
+        </w:tc>
+        <w:tc>
+          <w:tcPr>
+            <w:tcW w:w="2348" w:type="dxa"/>
+            <w:vAlign w:val="center"/>
+          </w:tcPr>
+          <w:p>
+            <w:pPr>
+              <w:pStyle w:val="PSI-Comentario"/>
+            </w:pPr>
+            <w:r>
+              <w:t>Todos los integrantes</w:t>
+            </w:r>
           </w:p>
         </w:tc>
       </w:tr>
@@ -4751,6 +5382,166 @@
     </w:p>
     <w:p>
       <w:pPr>
+        <w:pStyle w:val="PSI-Comentario"/>
+      </w:pPr>
+      <w:r>
+        <w:t>La gestión de proyecto implica la aplicación de conocimientos, habilidades, herramientas y</w:t>
+      </w:r>
+      <w:r>
+        <w:t xml:space="preserve"> </w:t>
+      </w:r>
+      <w:r>
+        <w:t xml:space="preserve">técnicas a las actividades que se necesitan para cubrir las necesidades y expectativas para un proyecto </w:t>
+      </w:r>
+    </w:p>
+    <w:p>
+      <w:pPr>
+        <w:pStyle w:val="PSI-Comentario"/>
+      </w:pPr>
+      <w:r>
+        <w:t xml:space="preserve">El objetivo es lograr un buen monitoreo del proyecto a lo largo del mismo cada cierto periodo </w:t>
+      </w:r>
+      <w:r>
+        <w:t>preestablecido</w:t>
+      </w:r>
+      <w:r>
+        <w:t xml:space="preserve">, con el fin de mantener la planificación realizada. </w:t>
+      </w:r>
+    </w:p>
+    <w:p>
+      <w:pPr>
+        <w:pStyle w:val="PSI-Comentario"/>
+      </w:pPr>
+      <w:r>
+        <w:t xml:space="preserve">Las metas de la gestión de proyecto es tratar de llevar un buen seguimiento del proyecto para poder mantener una buena planificación del mismo. Para </w:t>
+      </w:r>
+      <w:r>
+        <w:t>esto se</w:t>
+      </w:r>
+      <w:r>
+        <w:t xml:space="preserve"> destacan las siguiente Actividades: </w:t>
+      </w:r>
+    </w:p>
+    <w:p>
+      <w:pPr>
+        <w:pStyle w:val="PSI-Comentario"/>
+        <w:numPr>
+          <w:ilvl w:val="0"/>
+          <w:numId w:val="17"/>
+        </w:numPr>
+      </w:pPr>
+      <w:r>
+        <w:t>Planificar y monitorear el avance del proyecto</w:t>
+      </w:r>
+    </w:p>
+    <w:p>
+      <w:pPr>
+        <w:pStyle w:val="PSI-Comentario"/>
+        <w:numPr>
+          <w:ilvl w:val="0"/>
+          <w:numId w:val="17"/>
+        </w:numPr>
+      </w:pPr>
+      <w:r>
+        <w:t>Realizar e</w:t>
+      </w:r>
+      <w:r>
+        <w:t xml:space="preserve">stimaciones y </w:t>
+      </w:r>
+      <w:r>
+        <w:t>m</w:t>
+      </w:r>
+      <w:r>
+        <w:t xml:space="preserve">ediciones </w:t>
+      </w:r>
+    </w:p>
+    <w:p>
+      <w:pPr>
+        <w:pStyle w:val="PSI-Comentario"/>
+        <w:numPr>
+          <w:ilvl w:val="0"/>
+          <w:numId w:val="17"/>
+        </w:numPr>
+      </w:pPr>
+      <w:r>
+        <w:t>Gestionar</w:t>
+      </w:r>
+      <w:r>
+        <w:t xml:space="preserve"> </w:t>
+      </w:r>
+      <w:r>
+        <w:t>los</w:t>
+      </w:r>
+      <w:r>
+        <w:t xml:space="preserve"> Riesgos </w:t>
+      </w:r>
+    </w:p>
+    <w:p>
+      <w:pPr>
+        <w:pStyle w:val="PSI-Comentario"/>
+        <w:numPr>
+          <w:ilvl w:val="0"/>
+          <w:numId w:val="17"/>
+        </w:numPr>
+      </w:pPr>
+      <w:r>
+        <w:t xml:space="preserve">Registrar </w:t>
+      </w:r>
+      <w:r>
+        <w:t>tiempo dedicado a cada tarea</w:t>
+      </w:r>
+      <w:r>
+        <w:t xml:space="preserve"> </w:t>
+      </w:r>
+    </w:p>
+    <w:p>
+      <w:pPr>
+        <w:pStyle w:val="PSI-Comentario"/>
+        <w:numPr>
+          <w:ilvl w:val="0"/>
+          <w:numId w:val="17"/>
+        </w:numPr>
+      </w:pPr>
+      <w:r>
+        <w:lastRenderedPageBreak/>
+        <w:t>Reuniones y entrevistas</w:t>
+      </w:r>
+      <w:r>
+        <w:t xml:space="preserve"> con </w:t>
+      </w:r>
+      <w:r>
+        <w:t>el c</w:t>
+      </w:r>
+      <w:r>
+        <w:t xml:space="preserve">liente </w:t>
+      </w:r>
+    </w:p>
+    <w:p>
+      <w:pPr>
+        <w:pStyle w:val="PSI-Comentario"/>
+        <w:numPr>
+          <w:ilvl w:val="0"/>
+          <w:numId w:val="17"/>
+        </w:numPr>
+      </w:pPr>
+      <w:r>
+        <w:t>Evaluar y/o Ajustar el Plan de Proyecto</w:t>
+      </w:r>
+    </w:p>
+    <w:p>
+      <w:pPr>
+        <w:pStyle w:val="PSI-Comentario"/>
+        <w:numPr>
+          <w:ilvl w:val="0"/>
+          <w:numId w:val="17"/>
+        </w:numPr>
+      </w:pPr>
+      <w:r>
+        <w:t>Presentaciones del trabajo realizado</w:t>
+      </w:r>
+    </w:p>
+    <w:p>
+      <w:pPr>
         <w:pStyle w:val="PSI-Ttulo2"/>
         <w:ind w:left="0" w:firstLine="0"/>
       </w:pPr>
@@ -4786,7 +5577,6 @@
       <w:bookmarkStart w:id="25" w:name="_Toc16490055"/>
       <w:bookmarkStart w:id="26" w:name="_Toc177028224"/>
       <w:r>
-        <w:lastRenderedPageBreak/>
         <w:t>Gestión de Riesgos</w:t>
       </w:r>
       <w:bookmarkEnd w:id="25"/>
@@ -4817,6 +5607,39 @@
       </w:r>
     </w:p>
     <w:p>
+      <w:pPr>
+        <w:pStyle w:val="PSI-Comentario"/>
+      </w:pPr>
+      <w:r>
+        <w:t>Se hará uso de la plantilla de identificación, evaluación y análisis de riesgos utilizada en la metodología PSI.</w:t>
+      </w:r>
+    </w:p>
+    <w:p>
+      <w:pPr>
+        <w:pStyle w:val="PSI-Comentario"/>
+      </w:pPr>
+      <w:r>
+        <w:t xml:space="preserve">Los riesgos serán identificados a partir de la experiencia de los integrantes del equipo de desarrollo y a partir de listas de riesgos típicos. Se evaluará el impacto y análisis de cada riesgo identificado, dándole al impacto una puntuación de 1 (menor impacto) a 5 (mayor impacto) y entre 0% y 100% de probabilidad. A partir de estos valores se obtendrá el factor de riesgo. </w:t>
+      </w:r>
+    </w:p>
+    <w:p>
+      <w:pPr>
+        <w:pStyle w:val="PSI-Comentario"/>
+      </w:pPr>
+      <w:r>
+        <w:t xml:space="preserve">Los riesgos que tengan un factor </w:t>
+      </w:r>
+      <w:r>
+        <w:t xml:space="preserve">de 320 o mayor serán considerados riesgos críticos, y será necesario realizar planes de mitigación y contingencia bajo cualquier circunstancia. Los riesgos con un factor entre 180 y 320 serán considerados riesgos importantes, y se realizarán planes de acción contra cierta cantidad de estos riesgos en la medida que la ejecución de estos planes no retrase significativamente las demás actividades del proyecto. Los riesgos con un factor de entre 100 y 180 serán monitoreados en cada fase del proyecto al igual que los riesgos mencionados anteriormente, pero no será prioritaria la toma de acciones. Finalmente, los riesgos con un factor menor a </w:t>
+      </w:r>
+      <w:r>
+        <w:t>45</w:t>
+      </w:r>
+      <w:r>
+        <w:t xml:space="preserve"> serán ignorados. </w:t>
+      </w:r>
+    </w:p>
+    <w:p>
       <w:r>
         <w:t>Ver documento de Riesgos.</w:t>
       </w:r>
@@ -4847,6 +5670,7 @@
     </w:p>
     <w:p>
       <w:r>
+        <w:lastRenderedPageBreak/>
         <w:t>No se han definido aún.</w:t>
       </w:r>
     </w:p>
@@ -5038,7 +5862,6 @@
       <w:bookmarkStart w:id="37" w:name="_Toc16490061"/>
       <w:bookmarkStart w:id="38" w:name="_Toc177028230"/>
       <w:r>
-        <w:lastRenderedPageBreak/>
         <w:t>Recursos</w:t>
       </w:r>
       <w:bookmarkEnd w:id="37"/>
@@ -5086,7 +5909,13 @@
         </w:numPr>
       </w:pPr>
       <w:r>
-        <w:t>Diseño: Agustín Collareda / Cintia Hernandez.</w:t>
+        <w:t xml:space="preserve">Diseño: Agustín Collareda / Cintia </w:t>
+      </w:r>
+      <w:r>
+        <w:t>Hernández</w:t>
+      </w:r>
+      <w:r>
+        <w:t>.</w:t>
       </w:r>
     </w:p>
     <w:p>
@@ -5607,7 +6436,15 @@
         <w:pStyle w:val="PSI-Comentario"/>
       </w:pPr>
       <w:r>
-        <w:t>[Especificación de sistemas operativos, metodologías de desarrollo,  lenguajes de programación, métodos para la especificación de diseño, construcción, Verificación, integración, documentación, entregas al Cliente, modificaciones, mantenimiento y entregables.</w:t>
+        <w:t xml:space="preserve">[Especificación de sistemas operativos, metodologías de </w:t>
+      </w:r>
+      <w:proofErr w:type="gramStart"/>
+      <w:r>
+        <w:t>desarrollo,  lenguajes</w:t>
+      </w:r>
+      <w:proofErr w:type="gramEnd"/>
+      <w:r>
+        <w:t xml:space="preserve"> de programación, métodos para la especificación de diseño, construcción, Verificación, integración, documentación, entregas al Cliente, modificaciones, mantenimiento y entregables.</w:t>
       </w:r>
     </w:p>
     <w:p>
@@ -5615,13 +6452,21 @@
         <w:pStyle w:val="PSI-Comentario"/>
       </w:pPr>
       <w:r>
-        <w:t>Estándares técnicos, políticas y procedimientos a seguir en el desarrollo del producto. En caso que existan documentos que especifiquen alguno de los puntos mencionados</w:t>
+        <w:t xml:space="preserve">Estándares técnicos, políticas y procedimientos a seguir en el desarrollo del producto. En caso que existan documentos que especifiquen alguno de los puntos </w:t>
+      </w:r>
+      <w:proofErr w:type="gramStart"/>
+      <w:r>
+        <w:t>mencionados</w:t>
       </w:r>
       <w:r>
         <w:t xml:space="preserve">, </w:t>
       </w:r>
       <w:r>
-        <w:t xml:space="preserve"> hacer referencia a ellos.]</w:t>
+        <w:t xml:space="preserve"> hacer</w:t>
+      </w:r>
+      <w:proofErr w:type="gramEnd"/>
+      <w:r>
+        <w:t xml:space="preserve"> referencia a ellos.]</w:t>
       </w:r>
     </w:p>
     <w:p>
@@ -5631,7 +6476,6 @@
       </w:pPr>
       <w:bookmarkStart w:id="43" w:name="_Toc16490064"/>
       <w:r>
-        <w:lastRenderedPageBreak/>
         <w:br/>
       </w:r>
       <w:bookmarkStart w:id="44" w:name="_Toc177028233"/>
@@ -5646,7 +6490,15 @@
         <w:pStyle w:val="PSI-Comentario"/>
       </w:pPr>
       <w:r>
-        <w:t>La documentación se realizará de acuerdo a las plantillas de documentos definidas en el Modelo de Proceso para desarrollo de Software con Genexus que se definió.</w:t>
+        <w:t xml:space="preserve">La documentación se realizará de acuerdo a las plantillas de documentos definidas en el Modelo de Proceso para desarrollo de Software con </w:t>
+      </w:r>
+      <w:proofErr w:type="spellStart"/>
+      <w:r>
+        <w:t>Genexus</w:t>
+      </w:r>
+      <w:proofErr w:type="spellEnd"/>
+      <w:r>
+        <w:t xml:space="preserve"> que se definió.</w:t>
       </w:r>
     </w:p>
     <w:p>
@@ -5698,6 +6550,7 @@
       </w:r>
       <w:bookmarkStart w:id="48" w:name="_Toc177028235"/>
       <w:r>
+        <w:lastRenderedPageBreak/>
         <w:t xml:space="preserve">Líneas de trabajo, distribución de recursos humanos y </w:t>
       </w:r>
       <w:r>
@@ -5721,8 +6574,13 @@
       <w:pPr>
         <w:pStyle w:val="PSI-Comentario"/>
       </w:pPr>
-      <w:r>
-        <w:t>Además se debe establecer la distribución a lo largo del proyecto de los recursos humanos, la asignación de los mismos a las Líneas de trabajo y establecer un cronograma.]</w:t>
+      <w:proofErr w:type="gramStart"/>
+      <w:r>
+        <w:t>Además</w:t>
+      </w:r>
+      <w:proofErr w:type="gramEnd"/>
+      <w:r>
+        <w:t xml:space="preserve"> se debe establecer la distribución a lo largo del proyecto de los recursos humanos, la asignación de los mismos a las Líneas de trabajo y establecer un cronograma.]</w:t>
       </w:r>
     </w:p>
     <w:p>
@@ -5964,7 +6822,6 @@
       <w:bookmarkStart w:id="51" w:name="_Toc16490068"/>
       <w:bookmarkStart w:id="52" w:name="_Toc177028237"/>
       <w:r>
-        <w:lastRenderedPageBreak/>
         <w:t>Dependencias</w:t>
       </w:r>
       <w:bookmarkEnd w:id="51"/>
@@ -6086,6 +6943,7 @@
               <w:framePr w:hSpace="0" w:wrap="auto" w:vAnchor="margin" w:hAnchor="text" w:xAlign="left" w:yAlign="inline"/>
             </w:pPr>
             <w:r>
+              <w:lastRenderedPageBreak/>
               <w:t>Rol</w:t>
             </w:r>
           </w:p>
@@ -6604,9 +7462,11 @@
     <w:r>
       <w:t xml:space="preserve"> </w:t>
     </w:r>
+    <w:proofErr w:type="spellStart"/>
     <w:r>
       <w:t>Code</w:t>
     </w:r>
+    <w:proofErr w:type="spellEnd"/>
     <w:r>
       <w:tab/>
     </w:r>
@@ -6755,7 +7615,21 @@
       <w:rPr>
         <w:lang w:val="es-AR"/>
       </w:rPr>
-      <w:t xml:space="preserve">Agustín Collareda, Cintia Hernandez y </w:t>
+      <w:t xml:space="preserve">Agustín Collareda, Cintia </w:t>
+    </w:r>
+    <w:proofErr w:type="spellStart"/>
+    <w:r>
+      <w:rPr>
+        <w:lang w:val="es-AR"/>
+      </w:rPr>
+      <w:t>Hernandez</w:t>
+    </w:r>
+    <w:proofErr w:type="spellEnd"/>
+    <w:r>
+      <w:rPr>
+        <w:lang w:val="es-AR"/>
+      </w:rPr>
+      <w:t xml:space="preserve"> y </w:t>
     </w:r>
     <w:r>
       <w:rPr>
@@ -7249,7 +8123,15 @@
       </mc:AlternateContent>
     </w:r>
     <w:r>
-      <w:t>Vesta Risk Manager</w:t>
+      <w:t xml:space="preserve">Vesta </w:t>
+    </w:r>
+    <w:proofErr w:type="spellStart"/>
+    <w:r>
+      <w:t>Risk</w:t>
+    </w:r>
+    <w:proofErr w:type="spellEnd"/>
+    <w:r>
+      <w:t xml:space="preserve"> Manager</w:t>
     </w:r>
     <w:r>
       <w:rPr>
@@ -8805,6 +9687,119 @@
     </w:lvl>
   </w:abstractNum>
   <w:abstractNum w:abstractNumId="12" w15:restartNumberingAfterBreak="0">
+    <w:nsid w:val="66F10862"/>
+    <w:multiLevelType w:val="hybridMultilevel"/>
+    <w:tmpl w:val="77D23122"/>
+    <w:lvl w:ilvl="0" w:tplc="2C0A0001">
+      <w:start w:val="1"/>
+      <w:numFmt w:val="bullet"/>
+      <w:lvlText w:val=""/>
+      <w:lvlJc w:val="left"/>
+      <w:pPr>
+        <w:ind w:left="714" w:hanging="360"/>
+      </w:pPr>
+      <w:rPr>
+        <w:rFonts w:ascii="Symbol" w:hAnsi="Symbol" w:hint="default"/>
+      </w:rPr>
+    </w:lvl>
+    <w:lvl w:ilvl="1" w:tplc="2C0A0003" w:tentative="1">
+      <w:start w:val="1"/>
+      <w:numFmt w:val="bullet"/>
+      <w:lvlText w:val="o"/>
+      <w:lvlJc w:val="left"/>
+      <w:pPr>
+        <w:ind w:left="1434" w:hanging="360"/>
+      </w:pPr>
+      <w:rPr>
+        <w:rFonts w:ascii="Courier New" w:hAnsi="Courier New" w:cs="Courier New" w:hint="default"/>
+      </w:rPr>
+    </w:lvl>
+    <w:lvl w:ilvl="2" w:tplc="2C0A0005" w:tentative="1">
+      <w:start w:val="1"/>
+      <w:numFmt w:val="bullet"/>
+      <w:lvlText w:val=""/>
+      <w:lvlJc w:val="left"/>
+      <w:pPr>
+        <w:ind w:left="2154" w:hanging="360"/>
+      </w:pPr>
+      <w:rPr>
+        <w:rFonts w:ascii="Wingdings" w:hAnsi="Wingdings" w:hint="default"/>
+      </w:rPr>
+    </w:lvl>
+    <w:lvl w:ilvl="3" w:tplc="2C0A0001" w:tentative="1">
+      <w:start w:val="1"/>
+      <w:numFmt w:val="bullet"/>
+      <w:lvlText w:val=""/>
+      <w:lvlJc w:val="left"/>
+      <w:pPr>
+        <w:ind w:left="2874" w:hanging="360"/>
+      </w:pPr>
+      <w:rPr>
+        <w:rFonts w:ascii="Symbol" w:hAnsi="Symbol" w:hint="default"/>
+      </w:rPr>
+    </w:lvl>
+    <w:lvl w:ilvl="4" w:tplc="2C0A0003" w:tentative="1">
+      <w:start w:val="1"/>
+      <w:numFmt w:val="bullet"/>
+      <w:lvlText w:val="o"/>
+      <w:lvlJc w:val="left"/>
+      <w:pPr>
+        <w:ind w:left="3594" w:hanging="360"/>
+      </w:pPr>
+      <w:rPr>
+        <w:rFonts w:ascii="Courier New" w:hAnsi="Courier New" w:cs="Courier New" w:hint="default"/>
+      </w:rPr>
+    </w:lvl>
+    <w:lvl w:ilvl="5" w:tplc="2C0A0005" w:tentative="1">
+      <w:start w:val="1"/>
+      <w:numFmt w:val="bullet"/>
+      <w:lvlText w:val=""/>
+      <w:lvlJc w:val="left"/>
+      <w:pPr>
+        <w:ind w:left="4314" w:hanging="360"/>
+      </w:pPr>
+      <w:rPr>
+        <w:rFonts w:ascii="Wingdings" w:hAnsi="Wingdings" w:hint="default"/>
+      </w:rPr>
+    </w:lvl>
+    <w:lvl w:ilvl="6" w:tplc="2C0A0001" w:tentative="1">
+      <w:start w:val="1"/>
+      <w:numFmt w:val="bullet"/>
+      <w:lvlText w:val=""/>
+      <w:lvlJc w:val="left"/>
+      <w:pPr>
+        <w:ind w:left="5034" w:hanging="360"/>
+      </w:pPr>
+      <w:rPr>
+        <w:rFonts w:ascii="Symbol" w:hAnsi="Symbol" w:hint="default"/>
+      </w:rPr>
+    </w:lvl>
+    <w:lvl w:ilvl="7" w:tplc="2C0A0003" w:tentative="1">
+      <w:start w:val="1"/>
+      <w:numFmt w:val="bullet"/>
+      <w:lvlText w:val="o"/>
+      <w:lvlJc w:val="left"/>
+      <w:pPr>
+        <w:ind w:left="5754" w:hanging="360"/>
+      </w:pPr>
+      <w:rPr>
+        <w:rFonts w:ascii="Courier New" w:hAnsi="Courier New" w:cs="Courier New" w:hint="default"/>
+      </w:rPr>
+    </w:lvl>
+    <w:lvl w:ilvl="8" w:tplc="2C0A0005" w:tentative="1">
+      <w:start w:val="1"/>
+      <w:numFmt w:val="bullet"/>
+      <w:lvlText w:val=""/>
+      <w:lvlJc w:val="left"/>
+      <w:pPr>
+        <w:ind w:left="6474" w:hanging="360"/>
+      </w:pPr>
+      <w:rPr>
+        <w:rFonts w:ascii="Wingdings" w:hAnsi="Wingdings" w:hint="default"/>
+      </w:rPr>
+    </w:lvl>
+  </w:abstractNum>
+  <w:abstractNum w:abstractNumId="13" w15:restartNumberingAfterBreak="0">
     <w:nsid w:val="708E589C"/>
     <w:multiLevelType w:val="multilevel"/>
     <w:tmpl w:val="381042DE"/>
@@ -8944,7 +9939,7 @@
       </w:rPr>
     </w:lvl>
   </w:abstractNum>
-  <w:abstractNum w:abstractNumId="13" w15:restartNumberingAfterBreak="0">
+  <w:abstractNum w:abstractNumId="14" w15:restartNumberingAfterBreak="0">
     <w:nsid w:val="7DD64906"/>
     <w:multiLevelType w:val="hybridMultilevel"/>
     <w:tmpl w:val="B26EC09A"/>
@@ -9083,10 +10078,10 @@
     <w:abstractNumId w:val="0"/>
   </w:num>
   <w:num w:numId="9" w16cid:durableId="1260026320">
-    <w:abstractNumId w:val="12"/>
+    <w:abstractNumId w:val="13"/>
   </w:num>
   <w:num w:numId="10" w16cid:durableId="1899658556">
-    <w:abstractNumId w:val="13"/>
+    <w:abstractNumId w:val="14"/>
   </w:num>
   <w:num w:numId="11" w16cid:durableId="1287544020">
     <w:abstractNumId w:val="4"/>
@@ -9105,6 +10100,9 @@
   </w:num>
   <w:num w:numId="16" w16cid:durableId="454444802">
     <w:abstractNumId w:val="6"/>
+  </w:num>
+  <w:num w:numId="17" w16cid:durableId="1487432540">
+    <w:abstractNumId w:val="12"/>
   </w:num>
 </w:numbering>
 </file>
@@ -9603,7 +10601,6 @@
   <w:style w:type="character" w:default="1" w:styleId="Fuentedeprrafopredeter">
     <w:name w:val="Default Paragraph Font"/>
     <w:uiPriority w:val="1"/>
-    <w:semiHidden/>
     <w:unhideWhenUsed/>
   </w:style>
   <w:style w:type="table" w:default="1" w:styleId="Tablanormal">
@@ -9632,7 +10629,7 @@
     <w:basedOn w:val="Normal"/>
     <w:autoRedefine/>
     <w:qFormat/>
-    <w:rsid w:val="00A4073B"/>
+    <w:rsid w:val="00E2105F"/>
     <w:pPr>
       <w:tabs>
         <w:tab w:val="left" w:pos="0"/>
@@ -9641,8 +10638,8 @@
       <w:jc w:val="both"/>
     </w:pPr>
     <w:rPr>
-      <w:i/>
-      <w:color w:val="548DD4"/>
+      <w:rFonts w:cs="Calibri"/>
+      <w:iCs/>
       <w:lang w:val="es-AR"/>
     </w:rPr>
   </w:style>

</xml_diff>

<commit_message>
Doc: agregue el cuadro mostrando las líneas de comunicacion
</commit_message>
<xml_diff>
--- a/Etapa de elaboración/Iteración 1/Plan de proyecto/Plan de Proyecto_Vesta Risk Manager_T-Code.docx
+++ b/Etapa de elaboración/Iteración 1/Plan de proyecto/Plan de Proyecto_Vesta Risk Manager_T-Code.docx
@@ -373,25 +373,7 @@
           <w:sz w:val="36"/>
           <w:szCs w:val="36"/>
         </w:rPr>
-        <w:t xml:space="preserve">Vesta </w:t>
-      </w:r>
-      <w:proofErr w:type="spellStart"/>
-      <w:r>
-        <w:rPr>
-          <w:rFonts w:ascii="Cambria" w:hAnsi="Cambria"/>
-          <w:sz w:val="36"/>
-          <w:szCs w:val="36"/>
-        </w:rPr>
-        <w:t>Risk</w:t>
-      </w:r>
-      <w:proofErr w:type="spellEnd"/>
-      <w:r>
-        <w:rPr>
-          <w:rFonts w:ascii="Cambria" w:hAnsi="Cambria"/>
-          <w:sz w:val="36"/>
-          <w:szCs w:val="36"/>
-        </w:rPr>
-        <w:t xml:space="preserve"> Manager</w:t>
+        <w:t>Vesta Risk Manager</w:t>
       </w:r>
     </w:p>
     <w:p>
@@ -425,40 +407,18 @@
         <w:rPr>
           <w:lang w:val="es-AR"/>
         </w:rPr>
-        <w:t>T-</w:t>
-      </w:r>
-      <w:proofErr w:type="spellStart"/>
+        <w:t>T-Code</w:t>
+      </w:r>
+    </w:p>
+    <w:p>
+      <w:pPr>
+        <w:pStyle w:val="Sinespaciado"/>
+      </w:pPr>
       <w:r>
         <w:rPr>
           <w:lang w:val="es-AR"/>
         </w:rPr>
-        <w:t>Code</w:t>
-      </w:r>
-      <w:proofErr w:type="spellEnd"/>
-    </w:p>
-    <w:p>
-      <w:pPr>
-        <w:pStyle w:val="Sinespaciado"/>
-      </w:pPr>
-      <w:r>
-        <w:rPr>
-          <w:lang w:val="es-AR"/>
-        </w:rPr>
-        <w:t xml:space="preserve">Agustín Collareda, Cintia </w:t>
-      </w:r>
-      <w:proofErr w:type="spellStart"/>
-      <w:r>
-        <w:rPr>
-          <w:lang w:val="es-AR"/>
-        </w:rPr>
-        <w:t>Hernandez</w:t>
-      </w:r>
-      <w:proofErr w:type="spellEnd"/>
-      <w:r>
-        <w:rPr>
-          <w:lang w:val="es-AR"/>
-        </w:rPr>
-        <w:t xml:space="preserve"> y </w:t>
+        <w:t xml:space="preserve">Agustín Collareda, Cintia Hernandez y </w:t>
       </w:r>
       <w:r>
         <w:rPr>
@@ -3101,15 +3061,7 @@
         <w:jc w:val="both"/>
       </w:pPr>
       <w:r>
-        <w:t xml:space="preserve">El proyecto a Vesta </w:t>
-      </w:r>
-      <w:proofErr w:type="spellStart"/>
-      <w:r>
-        <w:t>Risk</w:t>
-      </w:r>
-      <w:proofErr w:type="spellEnd"/>
-      <w:r>
-        <w:t xml:space="preserve"> Manager llevará el registro de la gestión de riesgos en proyectos de desarrollo de software, incluyendo la identificación, análisis, monitoreo y control de riesgos. Actualmente, estas tareas se realizan utilizando herramientas versátiles como hojas de cálculo (Excel) y bases de datos genéricas. El presente proyecto busca actualizar y potenciar estos métodos mediante el desarrollo de una herramienta especializada en asignaturas de las carreras Analista en Sistemas y Licenciatura en Sistemas, así como en proyectos de otras áreas y personales.</w:t>
+        <w:t>El proyecto a Vesta Risk Manager llevará el registro de la gestión de riesgos en proyectos de desarrollo de software, incluyendo la identificación, análisis, monitoreo y control de riesgos. Actualmente, estas tareas se realizan utilizando herramientas versátiles como hojas de cálculo (Excel) y bases de datos genéricas. El presente proyecto busca actualizar y potenciar estos métodos mediante el desarrollo de una herramienta especializada en asignaturas de las carreras Analista en Sistemas y Licenciatura en Sistemas, así como en proyectos de otras áreas y personales.</w:t>
       </w:r>
     </w:p>
     <w:p>
@@ -3696,15 +3648,7 @@
         <w:t xml:space="preserve"> serán realizados de acuerdo a las necesidades del proyecto, y evaluados y aprobados por todos los desarrolladores involucrados en el proyecto.</w:t>
       </w:r>
       <w:r>
-        <w:t xml:space="preserve"> Estos serán discutidos durante reuniones presenciales o vía </w:t>
-      </w:r>
-      <w:proofErr w:type="spellStart"/>
-      <w:r>
-        <w:t>discord</w:t>
-      </w:r>
-      <w:proofErr w:type="spellEnd"/>
-      <w:r>
-        <w:t>. En el caso de que alguno de los desarrolladores no pueda participar de estas reuniones, se le notificara sobre los cambios realizados a través del grupo de WhatsApp del equipo de desarrollo.</w:t>
+        <w:t xml:space="preserve"> Estos serán discutidos durante reuniones presenciales o vía discord. En el caso de que alguno de los desarrolladores no pueda participar de estas reuniones, se le notificara sobre los cambios realizados a través del grupo de WhatsApp del equipo de desarrollo.</w:t>
       </w:r>
     </w:p>
     <w:p>
@@ -4155,13 +4099,8 @@
           </w:tcPr>
           <w:p>
             <w:r>
-              <w:t xml:space="preserve">Cintia </w:t>
+              <w:t>Cintia Hernandez</w:t>
             </w:r>
-            <w:proofErr w:type="spellStart"/>
-            <w:r>
-              <w:t>Hernandez</w:t>
-            </w:r>
-            <w:proofErr w:type="spellEnd"/>
           </w:p>
         </w:tc>
       </w:tr>
@@ -4173,18 +4112,20 @@
     </w:p>
     <w:p>
       <w:pPr>
-        <w:jc w:val="center"/>
-      </w:pPr>
-      <w:r>
+        <w:pStyle w:val="MNormal"/>
         <w:rPr>
           <w:noProof/>
-          <w:lang w:eastAsia="es-ES"/>
+        </w:rPr>
+      </w:pPr>
+      <w:r>
+        <w:rPr>
+          <w:noProof/>
         </w:rPr>
         <w:drawing>
-          <wp:inline distT="0" distB="0" distL="0" distR="0" wp14:anchorId="1D0A1F04" wp14:editId="65CE8EF8">
-            <wp:extent cx="5400675" cy="3962400"/>
-            <wp:effectExtent l="0" t="0" r="0" b="0"/>
-            <wp:docPr id="1" name="1 Imagen" descr="Sin título-9.jpg"/>
+          <wp:inline distT="0" distB="0" distL="0" distR="0" wp14:anchorId="70B866E8" wp14:editId="4D31723D">
+            <wp:extent cx="5391150" cy="3152775"/>
+            <wp:effectExtent l="0" t="0" r="0" b="9525"/>
+            <wp:docPr id="1156683687" name="Imagen 16"/>
             <wp:cNvGraphicFramePr>
               <a:graphicFrameLocks xmlns:a="http://schemas.openxmlformats.org/drawingml/2006/main" noChangeAspect="1"/>
             </wp:cNvGraphicFramePr>
@@ -4192,7 +4133,7 @@
               <a:graphicData uri="http://schemas.openxmlformats.org/drawingml/2006/picture">
                 <pic:pic xmlns:pic="http://schemas.openxmlformats.org/drawingml/2006/picture">
                   <pic:nvPicPr>
-                    <pic:cNvPr id="0" name="1 Imagen" descr="Sin título-9.jpg"/>
+                    <pic:cNvPr id="0" name="Picture 1"/>
                     <pic:cNvPicPr>
                       <a:picLocks noChangeAspect="1" noChangeArrowheads="1"/>
                     </pic:cNvPicPr>
@@ -4213,7 +4154,7 @@
                   <pic:spPr bwMode="auto">
                     <a:xfrm>
                       <a:off x="0" y="0"/>
-                      <a:ext cx="5400675" cy="3962400"/>
+                      <a:ext cx="5391150" cy="3152775"/>
                     </a:xfrm>
                     <a:prstGeom prst="rect">
                       <a:avLst/>
@@ -4233,94 +4174,9 @@
     <w:p>
       <w:pPr>
         <w:pStyle w:val="MNormal"/>
-      </w:pPr>
-    </w:p>
-    <w:p>
-      <w:pPr>
-        <w:pStyle w:val="MNormal"/>
-      </w:pPr>
-    </w:p>
-    <w:p>
-      <w:pPr>
-        <w:pStyle w:val="MNormal"/>
         <w:rPr>
           <w:noProof/>
         </w:rPr>
-      </w:pPr>
-    </w:p>
-    <w:p>
-      <w:pPr>
-        <w:pStyle w:val="MNormal"/>
-        <w:rPr>
-          <w:noProof/>
-        </w:rPr>
-      </w:pPr>
-      <w:r>
-        <w:rPr>
-          <w:noProof/>
-        </w:rPr>
-        <w:lastRenderedPageBreak/>
-        <w:drawing>
-          <wp:inline distT="0" distB="0" distL="0" distR="0" wp14:anchorId="2854B133" wp14:editId="56FC19D6">
-            <wp:extent cx="5400675" cy="3248025"/>
-            <wp:effectExtent l="0" t="0" r="0" b="0"/>
-            <wp:docPr id="2" name="8 Imagen" descr="Sin título-11.jpg"/>
-            <wp:cNvGraphicFramePr>
-              <a:graphicFrameLocks xmlns:a="http://schemas.openxmlformats.org/drawingml/2006/main" noChangeAspect="1"/>
-            </wp:cNvGraphicFramePr>
-            <a:graphic xmlns:a="http://schemas.openxmlformats.org/drawingml/2006/main">
-              <a:graphicData uri="http://schemas.openxmlformats.org/drawingml/2006/picture">
-                <pic:pic xmlns:pic="http://schemas.openxmlformats.org/drawingml/2006/picture">
-                  <pic:nvPicPr>
-                    <pic:cNvPr id="0" name="8 Imagen" descr="Sin título-11.jpg"/>
-                    <pic:cNvPicPr>
-                      <a:picLocks noChangeAspect="1" noChangeArrowheads="1"/>
-                    </pic:cNvPicPr>
-                  </pic:nvPicPr>
-                  <pic:blipFill>
-                    <a:blip r:embed="rId13">
-                      <a:extLst>
-                        <a:ext uri="{28A0092B-C50C-407E-A947-70E740481C1C}">
-                          <a14:useLocalDpi xmlns:a14="http://schemas.microsoft.com/office/drawing/2010/main" val="0"/>
-                        </a:ext>
-                      </a:extLst>
-                    </a:blip>
-                    <a:srcRect/>
-                    <a:stretch>
-                      <a:fillRect/>
-                    </a:stretch>
-                  </pic:blipFill>
-                  <pic:spPr bwMode="auto">
-                    <a:xfrm>
-                      <a:off x="0" y="0"/>
-                      <a:ext cx="5400675" cy="3248025"/>
-                    </a:xfrm>
-                    <a:prstGeom prst="rect">
-                      <a:avLst/>
-                    </a:prstGeom>
-                    <a:noFill/>
-                    <a:ln>
-                      <a:noFill/>
-                    </a:ln>
-                  </pic:spPr>
-                </pic:pic>
-              </a:graphicData>
-            </a:graphic>
-          </wp:inline>
-        </w:drawing>
-      </w:r>
-    </w:p>
-    <w:p>
-      <w:pPr>
-        <w:pStyle w:val="MNormal"/>
-        <w:rPr>
-          <w:noProof/>
-        </w:rPr>
-      </w:pPr>
-    </w:p>
-    <w:p>
-      <w:pPr>
-        <w:pStyle w:val="MNormal"/>
       </w:pPr>
     </w:p>
     <w:p>
@@ -4847,6 +4703,7 @@
       <w:bookmarkStart w:id="17" w:name="_Toc16490051"/>
       <w:bookmarkStart w:id="18" w:name="_Toc177028220"/>
       <w:r>
+        <w:lastRenderedPageBreak/>
         <w:t>Responsables</w:t>
       </w:r>
       <w:bookmarkEnd w:id="17"/>
@@ -4878,7 +4735,6 @@
         <w:t xml:space="preserve"> Debido a que el proyecto es realizado por un grupo chico (3 </w:t>
       </w:r>
       <w:r>
-        <w:lastRenderedPageBreak/>
         <w:t>personas</w:t>
       </w:r>
       <w:r>
@@ -5385,13 +5241,7 @@
         <w:pStyle w:val="PSI-Comentario"/>
       </w:pPr>
       <w:r>
-        <w:t>La gestión de proyecto implica la aplicación de conocimientos, habilidades, herramientas y</w:t>
-      </w:r>
-      <w:r>
-        <w:t xml:space="preserve"> </w:t>
-      </w:r>
-      <w:r>
-        <w:t xml:space="preserve">técnicas a las actividades que se necesitan para cubrir las necesidades y expectativas para un proyecto </w:t>
+        <w:t xml:space="preserve">La gestión de proyecto implica la aplicación de conocimientos, habilidades, herramientas y técnicas a las actividades que se necesitan para cubrir las necesidades y expectativas para un proyecto </w:t>
       </w:r>
     </w:p>
     <w:p>
@@ -5399,13 +5249,7 @@
         <w:pStyle w:val="PSI-Comentario"/>
       </w:pPr>
       <w:r>
-        <w:t xml:space="preserve">El objetivo es lograr un buen monitoreo del proyecto a lo largo del mismo cada cierto periodo </w:t>
-      </w:r>
-      <w:r>
-        <w:t>preestablecido</w:t>
-      </w:r>
-      <w:r>
-        <w:t xml:space="preserve">, con el fin de mantener la planificación realizada. </w:t>
+        <w:t xml:space="preserve">El objetivo es lograr un buen monitoreo del proyecto a lo largo del mismo cada cierto periodo preestablecido, con el fin de mantener la planificación realizada. </w:t>
       </w:r>
     </w:p>
     <w:p>
@@ -5413,13 +5257,7 @@
         <w:pStyle w:val="PSI-Comentario"/>
       </w:pPr>
       <w:r>
-        <w:t xml:space="preserve">Las metas de la gestión de proyecto es tratar de llevar un buen seguimiento del proyecto para poder mantener una buena planificación del mismo. Para </w:t>
-      </w:r>
-      <w:r>
-        <w:t>esto se</w:t>
-      </w:r>
-      <w:r>
-        <w:t xml:space="preserve"> destacan las siguiente Actividades: </w:t>
+        <w:t xml:space="preserve">Las metas de la gestión de proyecto es tratar de llevar un buen seguimiento del proyecto para poder mantener una buena planificación del mismo. Para esto se destacan las siguiente Actividades: </w:t>
       </w:r>
     </w:p>
     <w:p>
@@ -5443,16 +5281,8 @@
         </w:numPr>
       </w:pPr>
       <w:r>
-        <w:t>Realizar e</w:t>
-      </w:r>
-      <w:r>
-        <w:t xml:space="preserve">stimaciones y </w:t>
-      </w:r>
-      <w:r>
-        <w:t>m</w:t>
-      </w:r>
-      <w:r>
-        <w:t xml:space="preserve">ediciones </w:t>
+        <w:lastRenderedPageBreak/>
+        <w:t xml:space="preserve">Realizar estimaciones y mediciones </w:t>
       </w:r>
     </w:p>
     <w:p>
@@ -5464,16 +5294,7 @@
         </w:numPr>
       </w:pPr>
       <w:r>
-        <w:t>Gestionar</w:t>
-      </w:r>
-      <w:r>
-        <w:t xml:space="preserve"> </w:t>
-      </w:r>
-      <w:r>
-        <w:t>los</w:t>
-      </w:r>
-      <w:r>
-        <w:t xml:space="preserve"> Riesgos </w:t>
+        <w:t xml:space="preserve">Gestionar los Riesgos </w:t>
       </w:r>
     </w:p>
     <w:p>
@@ -5485,13 +5306,7 @@
         </w:numPr>
       </w:pPr>
       <w:r>
-        <w:t xml:space="preserve">Registrar </w:t>
-      </w:r>
-      <w:r>
-        <w:t>tiempo dedicado a cada tarea</w:t>
-      </w:r>
-      <w:r>
-        <w:t xml:space="preserve"> </w:t>
+        <w:t xml:space="preserve">Registrar tiempo dedicado a cada tarea </w:t>
       </w:r>
     </w:p>
     <w:p>
@@ -5503,17 +5318,7 @@
         </w:numPr>
       </w:pPr>
       <w:r>
-        <w:lastRenderedPageBreak/>
-        <w:t>Reuniones y entrevistas</w:t>
-      </w:r>
-      <w:r>
-        <w:t xml:space="preserve"> con </w:t>
-      </w:r>
-      <w:r>
-        <w:t>el c</w:t>
-      </w:r>
-      <w:r>
-        <w:t xml:space="preserve">liente </w:t>
+        <w:t xml:space="preserve">Reuniones y entrevistas con el cliente </w:t>
       </w:r>
     </w:p>
     <w:p>
@@ -5651,6 +5456,7 @@
       </w:pPr>
       <w:bookmarkStart w:id="27" w:name="_Toc16490056"/>
       <w:r>
+        <w:lastRenderedPageBreak/>
         <w:br/>
       </w:r>
       <w:bookmarkStart w:id="28" w:name="_Toc177028225"/>
@@ -5670,7 +5476,6 @@
     </w:p>
     <w:p>
       <w:r>
-        <w:lastRenderedPageBreak/>
         <w:t>No se han definido aún.</w:t>
       </w:r>
     </w:p>
@@ -5909,6 +5714,7 @@
         </w:numPr>
       </w:pPr>
       <w:r>
+        <w:lastRenderedPageBreak/>
         <w:t xml:space="preserve">Diseño: Agustín Collareda / Cintia </w:t>
       </w:r>
       <w:r>
@@ -6436,15 +6242,7 @@
         <w:pStyle w:val="PSI-Comentario"/>
       </w:pPr>
       <w:r>
-        <w:t xml:space="preserve">[Especificación de sistemas operativos, metodologías de </w:t>
-      </w:r>
-      <w:proofErr w:type="gramStart"/>
-      <w:r>
-        <w:t>desarrollo,  lenguajes</w:t>
-      </w:r>
-      <w:proofErr w:type="gramEnd"/>
-      <w:r>
-        <w:t xml:space="preserve"> de programación, métodos para la especificación de diseño, construcción, Verificación, integración, documentación, entregas al Cliente, modificaciones, mantenimiento y entregables.</w:t>
+        <w:t>[Especificación de sistemas operativos, metodologías de desarrollo,  lenguajes de programación, métodos para la especificación de diseño, construcción, Verificación, integración, documentación, entregas al Cliente, modificaciones, mantenimiento y entregables.</w:t>
       </w:r>
     </w:p>
     <w:p>
@@ -6452,21 +6250,13 @@
         <w:pStyle w:val="PSI-Comentario"/>
       </w:pPr>
       <w:r>
-        <w:t xml:space="preserve">Estándares técnicos, políticas y procedimientos a seguir en el desarrollo del producto. En caso que existan documentos que especifiquen alguno de los puntos </w:t>
-      </w:r>
-      <w:proofErr w:type="gramStart"/>
-      <w:r>
-        <w:t>mencionados</w:t>
+        <w:t>Estándares técnicos, políticas y procedimientos a seguir en el desarrollo del producto. En caso que existan documentos que especifiquen alguno de los puntos mencionados</w:t>
       </w:r>
       <w:r>
         <w:t xml:space="preserve">, </w:t>
       </w:r>
       <w:r>
-        <w:t xml:space="preserve"> hacer</w:t>
-      </w:r>
-      <w:proofErr w:type="gramEnd"/>
-      <w:r>
-        <w:t xml:space="preserve"> referencia a ellos.]</w:t>
+        <w:t xml:space="preserve"> hacer referencia a ellos.]</w:t>
       </w:r>
     </w:p>
     <w:p>
@@ -6490,15 +6280,7 @@
         <w:pStyle w:val="PSI-Comentario"/>
       </w:pPr>
       <w:r>
-        <w:t xml:space="preserve">La documentación se realizará de acuerdo a las plantillas de documentos definidas en el Modelo de Proceso para desarrollo de Software con </w:t>
-      </w:r>
-      <w:proofErr w:type="spellStart"/>
-      <w:r>
-        <w:t>Genexus</w:t>
-      </w:r>
-      <w:proofErr w:type="spellEnd"/>
-      <w:r>
-        <w:t xml:space="preserve"> que se definió.</w:t>
+        <w:t>La documentación se realizará de acuerdo a las plantillas de documentos definidas en el Modelo de Proceso para desarrollo de Software con Genexus que se definió.</w:t>
       </w:r>
     </w:p>
     <w:p>
@@ -6521,6 +6303,7 @@
       <w:bookmarkStart w:id="45" w:name="_Toc16490065"/>
       <w:bookmarkStart w:id="46" w:name="_Toc177028234"/>
       <w:r>
+        <w:lastRenderedPageBreak/>
         <w:t>Funciones de soporte</w:t>
       </w:r>
       <w:bookmarkEnd w:id="45"/>
@@ -6550,7 +6333,6 @@
       </w:r>
       <w:bookmarkStart w:id="48" w:name="_Toc177028235"/>
       <w:r>
-        <w:lastRenderedPageBreak/>
         <w:t xml:space="preserve">Líneas de trabajo, distribución de recursos humanos y </w:t>
       </w:r>
       <w:r>
@@ -6574,13 +6356,8 @@
       <w:pPr>
         <w:pStyle w:val="PSI-Comentario"/>
       </w:pPr>
-      <w:proofErr w:type="gramStart"/>
-      <w:r>
-        <w:t>Además</w:t>
-      </w:r>
-      <w:proofErr w:type="gramEnd"/>
-      <w:r>
-        <w:t xml:space="preserve"> se debe establecer la distribución a lo largo del proyecto de los recursos humanos, la asignación de los mismos a las Líneas de trabajo y establecer un cronograma.]</w:t>
+      <w:r>
+        <w:t>Además se debe establecer la distribución a lo largo del proyecto de los recursos humanos, la asignación de los mismos a las Líneas de trabajo y establecer un cronograma.]</w:t>
       </w:r>
     </w:p>
     <w:p>
@@ -6873,6 +6650,7 @@
         <w:jc w:val="both"/>
       </w:pPr>
       <w:r>
+        <w:lastRenderedPageBreak/>
         <w:t>(Acá no se bien como definirlo porque en el ejemplo hay una tabla diferente y me parece más cómoda)</w:t>
       </w:r>
     </w:p>
@@ -6943,7 +6721,6 @@
               <w:framePr w:hSpace="0" w:wrap="auto" w:vAnchor="margin" w:hAnchor="text" w:xAlign="left" w:yAlign="inline"/>
             </w:pPr>
             <w:r>
-              <w:lastRenderedPageBreak/>
               <w:t>Rol</w:t>
             </w:r>
           </w:p>
@@ -7128,8 +6905,8 @@
       </w:r>
     </w:p>
     <w:sectPr>
-      <w:headerReference w:type="default" r:id="rId14"/>
-      <w:footerReference w:type="default" r:id="rId15"/>
+      <w:headerReference w:type="default" r:id="rId13"/>
+      <w:footerReference w:type="default" r:id="rId14"/>
       <w:pgSz w:w="11906" w:h="16838"/>
       <w:pgMar w:top="1535" w:right="1701" w:bottom="1417" w:left="1701" w:header="567" w:footer="572" w:gutter="0"/>
       <w:cols w:space="708"/>
@@ -7462,11 +7239,9 @@
     <w:r>
       <w:t xml:space="preserve"> </w:t>
     </w:r>
-    <w:proofErr w:type="spellStart"/>
     <w:r>
       <w:t>Code</w:t>
     </w:r>
-    <w:proofErr w:type="spellEnd"/>
     <w:r>
       <w:tab/>
     </w:r>
@@ -7615,21 +7390,7 @@
       <w:rPr>
         <w:lang w:val="es-AR"/>
       </w:rPr>
-      <w:t xml:space="preserve">Agustín Collareda, Cintia </w:t>
-    </w:r>
-    <w:proofErr w:type="spellStart"/>
-    <w:r>
-      <w:rPr>
-        <w:lang w:val="es-AR"/>
-      </w:rPr>
-      <w:t>Hernandez</w:t>
-    </w:r>
-    <w:proofErr w:type="spellEnd"/>
-    <w:r>
-      <w:rPr>
-        <w:lang w:val="es-AR"/>
-      </w:rPr>
-      <w:t xml:space="preserve"> y </w:t>
+      <w:t xml:space="preserve">Agustín Collareda, Cintia Hernandez y </w:t>
     </w:r>
     <w:r>
       <w:rPr>
@@ -8123,15 +7884,7 @@
       </mc:AlternateContent>
     </w:r>
     <w:r>
-      <w:t xml:space="preserve">Vesta </w:t>
-    </w:r>
-    <w:proofErr w:type="spellStart"/>
-    <w:r>
-      <w:t>Risk</w:t>
-    </w:r>
-    <w:proofErr w:type="spellEnd"/>
-    <w:r>
-      <w:t xml:space="preserve"> Manager</w:t>
+      <w:t>Vesta Risk Manager</w:t>
     </w:r>
     <w:r>
       <w:rPr>
@@ -10601,6 +10354,7 @@
   <w:style w:type="character" w:default="1" w:styleId="Fuentedeprrafopredeter">
     <w:name w:val="Default Paragraph Font"/>
     <w:uiPriority w:val="1"/>
+    <w:semiHidden/>
     <w:unhideWhenUsed/>
   </w:style>
   <w:style w:type="table" w:default="1" w:styleId="Tablanormal">

</xml_diff>

<commit_message>
Doc: agregue el draw.io por si se llega a realizar cambios y agregue info en Recursos del plan de proyectos
</commit_message>
<xml_diff>
--- a/Etapa de elaboración/Iteración 1/Plan de proyecto/Plan de Proyecto_Vesta Risk Manager_T-Code.docx
+++ b/Etapa de elaboración/Iteración 1/Plan de proyecto/Plan de Proyecto_Vesta Risk Manager_T-Code.docx
@@ -3648,7 +3648,15 @@
         <w:t xml:space="preserve"> serán realizados de acuerdo a las necesidades del proyecto, y evaluados y aprobados por todos los desarrolladores involucrados en el proyecto.</w:t>
       </w:r>
       <w:r>
-        <w:t xml:space="preserve"> Estos serán discutidos durante reuniones presenciales o vía discord. En el caso de que alguno de los desarrolladores no pueda participar de estas reuniones, se le notificara sobre los cambios realizados a través del grupo de WhatsApp del equipo de desarrollo.</w:t>
+        <w:t xml:space="preserve"> Estos serán discutidos durante reuniones presenciales o vía </w:t>
+      </w:r>
+      <w:proofErr w:type="spellStart"/>
+      <w:r>
+        <w:t>discord</w:t>
+      </w:r>
+      <w:proofErr w:type="spellEnd"/>
+      <w:r>
+        <w:t>. En el caso de que alguno de los desarrolladores no pueda participar de estas reuniones, se le notificara sobre los cambios realizados a través del grupo de WhatsApp del equipo de desarrollo.</w:t>
       </w:r>
     </w:p>
     <w:p>
@@ -4174,10 +4182,17 @@
     <w:p>
       <w:pPr>
         <w:pStyle w:val="MNormal"/>
+        <w:jc w:val="center"/>
         <w:rPr>
           <w:noProof/>
         </w:rPr>
       </w:pPr>
+      <w:r>
+        <w:rPr>
+          <w:noProof/>
+        </w:rPr>
+        <w:t>Fig. 1.1 Principales líneas de comunicación.</w:t>
+      </w:r>
     </w:p>
     <w:p>
       <w:pPr>
@@ -5704,6 +5719,12 @@
       <w:r>
         <w:t>Requerimientos:</w:t>
       </w:r>
+      <w:r>
+        <w:t xml:space="preserve"> </w:t>
+      </w:r>
+      <w:r>
+        <w:t>Agustín Collareda.</w:t>
+      </w:r>
     </w:p>
     <w:p>
       <w:pPr>
@@ -5735,6 +5756,15 @@
       <w:r>
         <w:t>Verificación:</w:t>
       </w:r>
+      <w:r>
+        <w:t xml:space="preserve"> </w:t>
+      </w:r>
+      <w:r>
+        <w:t>Agustín Collareda</w:t>
+      </w:r>
+      <w:r>
+        <w:t>.</w:t>
+      </w:r>
     </w:p>
     <w:p>
       <w:pPr>
@@ -5759,6 +5789,12 @@
       <w:r>
         <w:t>Gestión de proyecto:</w:t>
       </w:r>
+      <w:r>
+        <w:t xml:space="preserve"> </w:t>
+      </w:r>
+      <w:r>
+        <w:t>Agustín Collareda / Cintia Hernández / Hugo Frey.</w:t>
+      </w:r>
     </w:p>
     <w:p>
       <w:pPr>
@@ -5771,6 +5807,18 @@
       <w:r>
         <w:t>Gestión de Calidad:</w:t>
       </w:r>
+      <w:r>
+        <w:t xml:space="preserve"> </w:t>
+      </w:r>
+      <w:r>
+        <w:t>Hugo Frey</w:t>
+      </w:r>
+      <w:r>
+        <w:t xml:space="preserve"> / Cintia Hernandez</w:t>
+      </w:r>
+      <w:r>
+        <w:t>.</w:t>
+      </w:r>
     </w:p>
     <w:p>
       <w:pPr>
@@ -5782,6 +5830,18 @@
       </w:pPr>
       <w:r>
         <w:t>Comunicación:</w:t>
+      </w:r>
+      <w:r>
+        <w:t xml:space="preserve"> </w:t>
+      </w:r>
+      <w:r>
+        <w:t>Agustín Collareda / Cintia Hernández</w:t>
+      </w:r>
+      <w:r>
+        <w:t xml:space="preserve"> / </w:t>
+      </w:r>
+      <w:r>
+        <w:t>Hugo Frey.</w:t>
       </w:r>
     </w:p>
     <w:p/>
@@ -6242,7 +6302,15 @@
         <w:pStyle w:val="PSI-Comentario"/>
       </w:pPr>
       <w:r>
-        <w:t>[Especificación de sistemas operativos, metodologías de desarrollo,  lenguajes de programación, métodos para la especificación de diseño, construcción, Verificación, integración, documentación, entregas al Cliente, modificaciones, mantenimiento y entregables.</w:t>
+        <w:t xml:space="preserve">[Especificación de sistemas operativos, metodologías de </w:t>
+      </w:r>
+      <w:proofErr w:type="gramStart"/>
+      <w:r>
+        <w:t>desarrollo,  lenguajes</w:t>
+      </w:r>
+      <w:proofErr w:type="gramEnd"/>
+      <w:r>
+        <w:t xml:space="preserve"> de programación, métodos para la especificación de diseño, construcción, Verificación, integración, documentación, entregas al Cliente, modificaciones, mantenimiento y entregables.</w:t>
       </w:r>
     </w:p>
     <w:p>
@@ -6250,13 +6318,21 @@
         <w:pStyle w:val="PSI-Comentario"/>
       </w:pPr>
       <w:r>
-        <w:t>Estándares técnicos, políticas y procedimientos a seguir en el desarrollo del producto. En caso que existan documentos que especifiquen alguno de los puntos mencionados</w:t>
+        <w:t xml:space="preserve">Estándares técnicos, políticas y procedimientos a seguir en el desarrollo del producto. En caso que existan documentos que especifiquen alguno de los puntos </w:t>
+      </w:r>
+      <w:proofErr w:type="gramStart"/>
+      <w:r>
+        <w:t>mencionados</w:t>
       </w:r>
       <w:r>
         <w:t xml:space="preserve">, </w:t>
       </w:r>
       <w:r>
-        <w:t xml:space="preserve"> hacer referencia a ellos.]</w:t>
+        <w:t xml:space="preserve"> hacer</w:t>
+      </w:r>
+      <w:proofErr w:type="gramEnd"/>
+      <w:r>
+        <w:t xml:space="preserve"> referencia a ellos.]</w:t>
       </w:r>
     </w:p>
     <w:p>
@@ -6280,7 +6356,15 @@
         <w:pStyle w:val="PSI-Comentario"/>
       </w:pPr>
       <w:r>
-        <w:t>La documentación se realizará de acuerdo a las plantillas de documentos definidas en el Modelo de Proceso para desarrollo de Software con Genexus que se definió.</w:t>
+        <w:t xml:space="preserve">La documentación se realizará de acuerdo a las plantillas de documentos definidas en el Modelo de Proceso para desarrollo de Software con </w:t>
+      </w:r>
+      <w:proofErr w:type="spellStart"/>
+      <w:r>
+        <w:t>Genexus</w:t>
+      </w:r>
+      <w:proofErr w:type="spellEnd"/>
+      <w:r>
+        <w:t xml:space="preserve"> que se definió.</w:t>
       </w:r>
     </w:p>
     <w:p>
@@ -6356,8 +6440,13 @@
       <w:pPr>
         <w:pStyle w:val="PSI-Comentario"/>
       </w:pPr>
-      <w:r>
-        <w:t>Además se debe establecer la distribución a lo largo del proyecto de los recursos humanos, la asignación de los mismos a las Líneas de trabajo y establecer un cronograma.]</w:t>
+      <w:proofErr w:type="gramStart"/>
+      <w:r>
+        <w:t>Además</w:t>
+      </w:r>
+      <w:proofErr w:type="gramEnd"/>
+      <w:r>
+        <w:t xml:space="preserve"> se debe establecer la distribución a lo largo del proyecto de los recursos humanos, la asignación de los mismos a las Líneas de trabajo y establecer un cronograma.]</w:t>
       </w:r>
     </w:p>
     <w:p>

</xml_diff>

<commit_message>
Doc: Cambios en el plan de proyecto
</commit_message>
<xml_diff>
--- a/Etapa de elaboración/Iteración 1/Plan de proyecto/Plan de Proyecto_Vesta Risk Manager_T-Code.docx
+++ b/Etapa de elaboración/Iteración 1/Plan de proyecto/Plan de Proyecto_Vesta Risk Manager_T-Code.docx
@@ -3624,39 +3624,87 @@
     <w:p>
       <w:pPr>
         <w:pStyle w:val="MNormal"/>
-      </w:pPr>
-      <w:r>
+        <w:rPr>
+          <w:rFonts w:ascii="Calibri" w:hAnsi="Calibri" w:cs="Calibri"/>
+          <w:sz w:val="22"/>
+          <w:szCs w:val="22"/>
+        </w:rPr>
+      </w:pPr>
+      <w:r>
+        <w:rPr>
+          <w:rFonts w:ascii="Calibri" w:hAnsi="Calibri" w:cs="Calibri"/>
+          <w:sz w:val="22"/>
+          <w:szCs w:val="22"/>
+        </w:rPr>
         <w:t xml:space="preserve">El plan de proyecto será revisado al inicio de cada fase por el líder del proyecto. </w:t>
       </w:r>
     </w:p>
     <w:p>
       <w:pPr>
         <w:pStyle w:val="MNormal"/>
+        <w:rPr>
+          <w:rFonts w:ascii="Calibri" w:hAnsi="Calibri" w:cs="Calibri"/>
+          <w:sz w:val="22"/>
+          <w:szCs w:val="22"/>
+        </w:rPr>
       </w:pPr>
     </w:p>
     <w:p>
       <w:pPr>
         <w:pStyle w:val="MNormal"/>
-      </w:pPr>
-      <w:r>
+        <w:rPr>
+          <w:rFonts w:ascii="Calibri" w:hAnsi="Calibri" w:cs="Calibri"/>
+          <w:sz w:val="22"/>
+          <w:szCs w:val="22"/>
+        </w:rPr>
+      </w:pPr>
+      <w:r>
+        <w:rPr>
+          <w:rFonts w:ascii="Calibri" w:hAnsi="Calibri" w:cs="Calibri"/>
+          <w:sz w:val="22"/>
+          <w:szCs w:val="22"/>
+        </w:rPr>
         <w:t>Los cambios</w:t>
       </w:r>
       <w:r>
+        <w:rPr>
+          <w:rFonts w:ascii="Calibri" w:hAnsi="Calibri" w:cs="Calibri"/>
+          <w:sz w:val="22"/>
+          <w:szCs w:val="22"/>
+        </w:rPr>
         <w:t xml:space="preserve"> al plan</w:t>
       </w:r>
       <w:r>
+        <w:rPr>
+          <w:rFonts w:ascii="Calibri" w:hAnsi="Calibri" w:cs="Calibri"/>
+          <w:sz w:val="22"/>
+          <w:szCs w:val="22"/>
+        </w:rPr>
         <w:t xml:space="preserve"> serán realizados de acuerdo a las necesidades del proyecto, y evaluados y aprobados por todos los desarrolladores involucrados en el proyecto.</w:t>
       </w:r>
       <w:r>
+        <w:rPr>
+          <w:rFonts w:ascii="Calibri" w:hAnsi="Calibri" w:cs="Calibri"/>
+          <w:sz w:val="22"/>
+          <w:szCs w:val="22"/>
+        </w:rPr>
         <w:t xml:space="preserve"> Estos serán discutidos durante reuniones presenciales o vía </w:t>
       </w:r>
-      <w:proofErr w:type="spellStart"/>
-      <w:r>
-        <w:t>discord</w:t>
-      </w:r>
-      <w:proofErr w:type="spellEnd"/>
-      <w:r>
-        <w:t>. En el caso de que alguno de los desarrolladores no pueda participar de estas reuniones, se le notificara sobre los cambios realizados a través del grupo de WhatsApp del equipo de desarrollo.</w:t>
+      <w:r>
+        <w:rPr>
+          <w:rFonts w:ascii="Calibri" w:hAnsi="Calibri" w:cs="Calibri"/>
+          <w:sz w:val="22"/>
+          <w:szCs w:val="22"/>
+        </w:rPr>
+        <w:t>D</w:t>
+      </w:r>
+      <w:r>
+        <w:rPr>
+          <w:rFonts w:ascii="Calibri" w:hAnsi="Calibri" w:cs="Calibri"/>
+          <w:sz w:val="22"/>
+          <w:szCs w:val="22"/>
+        </w:rPr>
+        <w:t>iscord. En el caso de que alguno de los desarrolladores no pueda participar de estas reuniones, se le notificara sobre los cambios realizados a través del grupo de WhatsApp del equipo de desarrollo.</w:t>
       </w:r>
     </w:p>
     <w:p>
@@ -3669,11 +3717,30 @@
     </w:p>
     <w:p>
       <w:pPr>
-        <w:pStyle w:val="PSI-Ttulo1"/>
+        <w:spacing w:before="0" w:line="240" w:lineRule="auto"/>
+        <w:ind w:left="0" w:firstLine="0"/>
+        <w:rPr>
+          <w:rFonts w:ascii="Cambria" w:eastAsia="Times New Roman" w:hAnsi="Cambria"/>
+          <w:b/>
+          <w:bCs/>
+          <w:color w:val="365F91"/>
+          <w:sz w:val="28"/>
+          <w:szCs w:val="28"/>
+          <w:lang w:val="es-AR"/>
+        </w:rPr>
       </w:pPr>
       <w:bookmarkStart w:id="9" w:name="_Toc16490047"/>
       <w:bookmarkStart w:id="10" w:name="_Toc177028216"/>
       <w:r>
+        <w:br w:type="page"/>
+      </w:r>
+    </w:p>
+    <w:p>
+      <w:pPr>
+        <w:pStyle w:val="PSI-Ttulo1"/>
+      </w:pPr>
+      <w:r>
+        <w:lastRenderedPageBreak/>
         <w:t>Organización del Proyecto</w:t>
       </w:r>
       <w:bookmarkEnd w:id="9"/>
@@ -3683,17 +3750,26 @@
       <w:pPr>
         <w:ind w:left="0" w:firstLine="0"/>
         <w:jc w:val="both"/>
+        <w:rPr>
+          <w:rFonts w:ascii="Cambria" w:eastAsia="Times New Roman" w:hAnsi="Cambria"/>
+          <w:b/>
+          <w:bCs/>
+          <w:color w:val="4F81BD"/>
+          <w:sz w:val="26"/>
+          <w:szCs w:val="26"/>
+          <w:lang w:val="es-AR"/>
+        </w:rPr>
       </w:pPr>
       <w:r>
         <w:t>Esta sección contiene la especificación del modelo de proceso del Proyecto, descripción de la estructura organizacional del proyecto, identificación de interfaces e interacciones y definición de responsables.</w:t>
       </w:r>
-    </w:p>
-    <w:p>
-      <w:pPr>
-        <w:pStyle w:val="PSI-Ttulo2"/>
-      </w:pPr>
       <w:bookmarkStart w:id="11" w:name="_Toc16490048"/>
       <w:bookmarkStart w:id="12" w:name="_Toc177028217"/>
+    </w:p>
+    <w:p>
+      <w:pPr>
+        <w:pStyle w:val="PSI-Ttulo2"/>
+      </w:pPr>
       <w:r>
         <w:t>Modelo de Proceso</w:t>
       </w:r>
@@ -3712,6 +3788,253 @@
       </w:r>
       <w:r>
         <w:t xml:space="preserve"> una combinación de gráficos con texto, especificando: dentro de las Fases e Iteraciones los objetivos de las mismas, las actividades críticas, productos más significativos, recursos requeridos, y entregables de acuerdo a las actividades críticas.] </w:t>
+      </w:r>
+    </w:p>
+    <w:p>
+      <w:pPr>
+        <w:pStyle w:val="PSI-Comentario"/>
+      </w:pPr>
+      <w:r>
+        <w:rPr>
+          <w:noProof/>
+        </w:rPr>
+        <w:drawing>
+          <wp:inline distT="0" distB="0" distL="0" distR="0" wp14:anchorId="3C8E36BA" wp14:editId="789ED24E">
+            <wp:extent cx="6062353" cy="4991842"/>
+            <wp:effectExtent l="0" t="0" r="0" b="0"/>
+            <wp:docPr id="66099372" name="Imagen 16"/>
+            <wp:cNvGraphicFramePr>
+              <a:graphicFrameLocks xmlns:a="http://schemas.openxmlformats.org/drawingml/2006/main" noChangeAspect="1"/>
+            </wp:cNvGraphicFramePr>
+            <a:graphic xmlns:a="http://schemas.openxmlformats.org/drawingml/2006/main">
+              <a:graphicData uri="http://schemas.openxmlformats.org/drawingml/2006/picture">
+                <pic:pic xmlns:pic="http://schemas.openxmlformats.org/drawingml/2006/picture">
+                  <pic:nvPicPr>
+                    <pic:cNvPr id="0" name="Picture 1"/>
+                    <pic:cNvPicPr>
+                      <a:picLocks noChangeAspect="1" noChangeArrowheads="1"/>
+                    </pic:cNvPicPr>
+                  </pic:nvPicPr>
+                  <pic:blipFill rotWithShape="1">
+                    <a:blip r:embed="rId12" cstate="print">
+                      <a:extLst>
+                        <a:ext uri="{28A0092B-C50C-407E-A947-70E740481C1C}">
+                          <a14:useLocalDpi xmlns:a14="http://schemas.microsoft.com/office/drawing/2010/main" val="0"/>
+                        </a:ext>
+                      </a:extLst>
+                    </a:blip>
+                    <a:srcRect l="4058" t="3775" r="4045" b="6237"/>
+                    <a:stretch/>
+                  </pic:blipFill>
+                  <pic:spPr bwMode="auto">
+                    <a:xfrm>
+                      <a:off x="0" y="0"/>
+                      <a:ext cx="6066385" cy="4995162"/>
+                    </a:xfrm>
+                    <a:prstGeom prst="rect">
+                      <a:avLst/>
+                    </a:prstGeom>
+                    <a:noFill/>
+                    <a:ln>
+                      <a:noFill/>
+                    </a:ln>
+                    <a:extLst>
+                      <a:ext uri="{53640926-AAD7-44D8-BBD7-CCE9431645EC}">
+                        <a14:shadowObscured xmlns:a14="http://schemas.microsoft.com/office/drawing/2010/main"/>
+                      </a:ext>
+                    </a:extLst>
+                  </pic:spPr>
+                </pic:pic>
+              </a:graphicData>
+            </a:graphic>
+          </wp:inline>
+        </w:drawing>
+      </w:r>
+    </w:p>
+    <w:p>
+      <w:pPr>
+        <w:pStyle w:val="PSI-Comentario"/>
+        <w:jc w:val="center"/>
+      </w:pPr>
+      <w:r>
+        <w:t>Fig 1.1 Planificación – Diagrama de Gantt</w:t>
+      </w:r>
+    </w:p>
+    <w:p>
+      <w:pPr>
+        <w:pStyle w:val="PSI-Comentario"/>
+      </w:pPr>
+      <w:r>
+        <w:t>Los productos más significativos son:</w:t>
+      </w:r>
+    </w:p>
+    <w:p>
+      <w:pPr>
+        <w:pStyle w:val="PSI-Comentario"/>
+        <w:numPr>
+          <w:ilvl w:val="0"/>
+          <w:numId w:val="18"/>
+        </w:numPr>
+      </w:pPr>
+      <w:r>
+        <w:t>Etapa de elaboración:</w:t>
+      </w:r>
+    </w:p>
+    <w:p>
+      <w:pPr>
+        <w:pStyle w:val="PSI-Comentario"/>
+        <w:numPr>
+          <w:ilvl w:val="1"/>
+          <w:numId w:val="18"/>
+        </w:numPr>
+      </w:pPr>
+      <w:r>
+        <w:t>Especificación de requerimientos</w:t>
+      </w:r>
+    </w:p>
+    <w:p>
+      <w:pPr>
+        <w:pStyle w:val="PSI-Comentario"/>
+        <w:numPr>
+          <w:ilvl w:val="1"/>
+          <w:numId w:val="18"/>
+        </w:numPr>
+      </w:pPr>
+      <w:r>
+        <w:lastRenderedPageBreak/>
+        <w:t>Plan de riesgos</w:t>
+      </w:r>
+    </w:p>
+    <w:p>
+      <w:pPr>
+        <w:pStyle w:val="PSI-Comentario"/>
+        <w:numPr>
+          <w:ilvl w:val="1"/>
+          <w:numId w:val="18"/>
+        </w:numPr>
+      </w:pPr>
+      <w:r>
+        <w:t>Plan de calidad</w:t>
+      </w:r>
+    </w:p>
+    <w:p>
+      <w:pPr>
+        <w:pStyle w:val="PSI-Comentario"/>
+        <w:numPr>
+          <w:ilvl w:val="1"/>
+          <w:numId w:val="18"/>
+        </w:numPr>
+      </w:pPr>
+      <w:r>
+        <w:t>Prototipo funcional</w:t>
+      </w:r>
+    </w:p>
+    <w:p>
+      <w:pPr>
+        <w:pStyle w:val="PSI-Comentario"/>
+        <w:numPr>
+          <w:ilvl w:val="1"/>
+          <w:numId w:val="18"/>
+        </w:numPr>
+      </w:pPr>
+      <w:r>
+        <w:t>Plan de pruebas</w:t>
+      </w:r>
+    </w:p>
+    <w:p>
+      <w:pPr>
+        <w:pStyle w:val="PSI-Comentario"/>
+        <w:numPr>
+          <w:ilvl w:val="1"/>
+          <w:numId w:val="18"/>
+        </w:numPr>
+      </w:pPr>
+      <w:r>
+        <w:t>Modelo de casos de uso</w:t>
+      </w:r>
+    </w:p>
+    <w:p>
+      <w:pPr>
+        <w:pStyle w:val="PSI-Comentario"/>
+        <w:numPr>
+          <w:ilvl w:val="0"/>
+          <w:numId w:val="18"/>
+        </w:numPr>
+      </w:pPr>
+      <w:r>
+        <w:t>Etapa de construcción:</w:t>
+      </w:r>
+    </w:p>
+    <w:p>
+      <w:pPr>
+        <w:pStyle w:val="PSI-Comentario"/>
+        <w:numPr>
+          <w:ilvl w:val="1"/>
+          <w:numId w:val="18"/>
+        </w:numPr>
+      </w:pPr>
+      <w:r>
+        <w:t>Modelo arquitectónico</w:t>
+      </w:r>
+    </w:p>
+    <w:p>
+      <w:pPr>
+        <w:pStyle w:val="PSI-Comentario"/>
+        <w:numPr>
+          <w:ilvl w:val="1"/>
+          <w:numId w:val="18"/>
+        </w:numPr>
+      </w:pPr>
+      <w:r>
+        <w:t>Modelo y clases de diseño</w:t>
+      </w:r>
+    </w:p>
+    <w:p>
+      <w:pPr>
+        <w:pStyle w:val="PSI-Comentario"/>
+        <w:numPr>
+          <w:ilvl w:val="1"/>
+          <w:numId w:val="18"/>
+        </w:numPr>
+      </w:pPr>
+      <w:r>
+        <w:t>Especificación e implementación de casos de uso de cada etapa</w:t>
+      </w:r>
+    </w:p>
+    <w:p>
+      <w:pPr>
+        <w:pStyle w:val="PSI-Comentario"/>
+        <w:numPr>
+          <w:ilvl w:val="0"/>
+          <w:numId w:val="18"/>
+        </w:numPr>
+      </w:pPr>
+      <w:r>
+        <w:t>Cierre de la cursada:</w:t>
+      </w:r>
+    </w:p>
+    <w:p>
+      <w:pPr>
+        <w:pStyle w:val="PSI-Comentario"/>
+        <w:numPr>
+          <w:ilvl w:val="1"/>
+          <w:numId w:val="18"/>
+        </w:numPr>
+      </w:pPr>
+      <w:r>
+        <w:t>Manual de usuario</w:t>
+      </w:r>
+    </w:p>
+    <w:p>
+      <w:pPr>
+        <w:pStyle w:val="PSI-Comentario"/>
+        <w:numPr>
+          <w:ilvl w:val="1"/>
+          <w:numId w:val="18"/>
+        </w:numPr>
+      </w:pPr>
+      <w:r>
+        <w:t>Manual de instalación</w:t>
       </w:r>
     </w:p>
     <w:p>
@@ -4129,6 +4452,7 @@
         <w:rPr>
           <w:noProof/>
         </w:rPr>
+        <w:lastRenderedPageBreak/>
         <w:drawing>
           <wp:inline distT="0" distB="0" distL="0" distR="0" wp14:anchorId="70B866E8" wp14:editId="4D31723D">
             <wp:extent cx="5391150" cy="3152775"/>
@@ -4147,7 +4471,7 @@
                     </pic:cNvPicPr>
                   </pic:nvPicPr>
                   <pic:blipFill>
-                    <a:blip r:embed="rId12">
+                    <a:blip r:embed="rId13">
                       <a:extLst>
                         <a:ext uri="{28A0092B-C50C-407E-A947-70E740481C1C}">
                           <a14:useLocalDpi xmlns:a14="http://schemas.microsoft.com/office/drawing/2010/main" val="0"/>
@@ -4191,7 +4515,19 @@
         <w:rPr>
           <w:noProof/>
         </w:rPr>
-        <w:t>Fig. 1.1 Principales líneas de comunicación.</w:t>
+        <w:t>Fig. 1.</w:t>
+      </w:r>
+      <w:r>
+        <w:rPr>
+          <w:noProof/>
+        </w:rPr>
+        <w:t>2</w:t>
+      </w:r>
+      <w:r>
+        <w:rPr>
+          <w:noProof/>
+        </w:rPr>
+        <w:t xml:space="preserve"> Principales líneas de comunicación.</w:t>
       </w:r>
     </w:p>
     <w:p>
@@ -4706,8 +5042,18 @@
     <w:p>
       <w:pPr>
         <w:pStyle w:val="MNormal"/>
-      </w:pPr>
-      <w:r>
+        <w:rPr>
+          <w:rFonts w:ascii="Calibri" w:hAnsi="Calibri" w:cs="Calibri"/>
+          <w:sz w:val="22"/>
+          <w:szCs w:val="22"/>
+        </w:rPr>
+      </w:pPr>
+      <w:r>
+        <w:rPr>
+          <w:rFonts w:ascii="Calibri" w:hAnsi="Calibri" w:cs="Calibri"/>
+          <w:sz w:val="22"/>
+          <w:szCs w:val="22"/>
+        </w:rPr>
         <w:t>Este punto no ha sido definido aún.</w:t>
       </w:r>
     </w:p>
@@ -4718,7 +5064,6 @@
       <w:bookmarkStart w:id="17" w:name="_Toc16490051"/>
       <w:bookmarkStart w:id="18" w:name="_Toc177028220"/>
       <w:r>
-        <w:lastRenderedPageBreak/>
         <w:t>Responsables</w:t>
       </w:r>
       <w:bookmarkEnd w:id="17"/>
@@ -5296,7 +5641,6 @@
         </w:numPr>
       </w:pPr>
       <w:r>
-        <w:lastRenderedPageBreak/>
         <w:t xml:space="preserve">Realizar estimaciones y mediciones </w:t>
       </w:r>
     </w:p>
@@ -5357,6 +5701,7 @@
         </w:numPr>
       </w:pPr>
       <w:r>
+        <w:lastRenderedPageBreak/>
         <w:t>Presentaciones del trabajo realizado</w:t>
       </w:r>
     </w:p>
@@ -5471,7 +5816,6 @@
       </w:pPr>
       <w:bookmarkStart w:id="27" w:name="_Toc16490056"/>
       <w:r>
-        <w:lastRenderedPageBreak/>
         <w:br/>
       </w:r>
       <w:bookmarkStart w:id="28" w:name="_Toc177028225"/>
@@ -5506,6 +5850,7 @@
       <w:bookmarkStart w:id="29" w:name="_Toc16490057"/>
       <w:bookmarkStart w:id="30" w:name="_Toc177028226"/>
       <w:r>
+        <w:lastRenderedPageBreak/>
         <w:t>Mecanismos para la Gestión de calidad</w:t>
       </w:r>
       <w:bookmarkEnd w:id="29"/>
@@ -5720,10 +6065,7 @@
         <w:t>Requerimientos:</w:t>
       </w:r>
       <w:r>
-        <w:t xml:space="preserve"> </w:t>
-      </w:r>
-      <w:r>
-        <w:t>Agustín Collareda.</w:t>
+        <w:t xml:space="preserve"> Agustín Collareda.</w:t>
       </w:r>
     </w:p>
     <w:p>
@@ -5735,7 +6077,6 @@
         </w:numPr>
       </w:pPr>
       <w:r>
-        <w:lastRenderedPageBreak/>
         <w:t xml:space="preserve">Diseño: Agustín Collareda / Cintia </w:t>
       </w:r>
       <w:r>
@@ -5757,13 +6098,7 @@
         <w:t>Verificación:</w:t>
       </w:r>
       <w:r>
-        <w:t xml:space="preserve"> </w:t>
-      </w:r>
-      <w:r>
-        <w:t>Agustín Collareda</w:t>
-      </w:r>
-      <w:r>
-        <w:t>.</w:t>
+        <w:t xml:space="preserve"> Agustín Collareda.</w:t>
       </w:r>
     </w:p>
     <w:p>
@@ -5790,10 +6125,7 @@
         <w:t>Gestión de proyecto:</w:t>
       </w:r>
       <w:r>
-        <w:t xml:space="preserve"> </w:t>
-      </w:r>
-      <w:r>
-        <w:t>Agustín Collareda / Cintia Hernández / Hugo Frey.</w:t>
+        <w:t xml:space="preserve"> Agustín Collareda / Cintia Hernández / Hugo Frey.</w:t>
       </w:r>
     </w:p>
     <w:p>
@@ -5808,16 +6140,7 @@
         <w:t>Gestión de Calidad:</w:t>
       </w:r>
       <w:r>
-        <w:t xml:space="preserve"> </w:t>
-      </w:r>
-      <w:r>
-        <w:t>Hugo Frey</w:t>
-      </w:r>
-      <w:r>
-        <w:t xml:space="preserve"> / Cintia Hernandez</w:t>
-      </w:r>
-      <w:r>
-        <w:t>.</w:t>
+        <w:t xml:space="preserve"> Hugo Frey / Cintia Hernandez.</w:t>
       </w:r>
     </w:p>
     <w:p>
@@ -5832,16 +6155,7 @@
         <w:t>Comunicación:</w:t>
       </w:r>
       <w:r>
-        <w:t xml:space="preserve"> </w:t>
-      </w:r>
-      <w:r>
-        <w:t>Agustín Collareda / Cintia Hernández</w:t>
-      </w:r>
-      <w:r>
-        <w:t xml:space="preserve"> / </w:t>
-      </w:r>
-      <w:r>
-        <w:t>Hugo Frey.</w:t>
+        <w:t xml:space="preserve"> Agustín Collareda / Cintia Hernández / Hugo Frey.</w:t>
       </w:r>
     </w:p>
     <w:p/>
@@ -5880,6 +6194,7 @@
                 <w:b/>
                 <w:bCs/>
               </w:rPr>
+              <w:lastRenderedPageBreak/>
               <w:t>INTEGRANTE</w:t>
             </w:r>
           </w:p>
@@ -6304,11 +6619,9 @@
       <w:r>
         <w:t xml:space="preserve">[Especificación de sistemas operativos, metodologías de </w:t>
       </w:r>
-      <w:proofErr w:type="gramStart"/>
-      <w:r>
-        <w:t>desarrollo,  lenguajes</w:t>
-      </w:r>
-      <w:proofErr w:type="gramEnd"/>
+      <w:r>
+        <w:t>desarrollo, lenguajes</w:t>
+      </w:r>
       <w:r>
         <w:t xml:space="preserve"> de programación, métodos para la especificación de diseño, construcción, Verificación, integración, documentación, entregas al Cliente, modificaciones, mantenimiento y entregables.</w:t>
       </w:r>
@@ -6320,17 +6633,9 @@
       <w:r>
         <w:t xml:space="preserve">Estándares técnicos, políticas y procedimientos a seguir en el desarrollo del producto. En caso que existan documentos que especifiquen alguno de los puntos </w:t>
       </w:r>
-      <w:proofErr w:type="gramStart"/>
-      <w:r>
-        <w:t>mencionados</w:t>
-      </w:r>
-      <w:r>
-        <w:t xml:space="preserve">, </w:t>
-      </w:r>
-      <w:r>
-        <w:t xml:space="preserve"> hacer</w:t>
-      </w:r>
-      <w:proofErr w:type="gramEnd"/>
+      <w:r>
+        <w:t>mencionados, hacer</w:t>
+      </w:r>
       <w:r>
         <w:t xml:space="preserve"> referencia a ellos.]</w:t>
       </w:r>
@@ -6356,15 +6661,7 @@
         <w:pStyle w:val="PSI-Comentario"/>
       </w:pPr>
       <w:r>
-        <w:t xml:space="preserve">La documentación se realizará de acuerdo a las plantillas de documentos definidas en el Modelo de Proceso para desarrollo de Software con </w:t>
-      </w:r>
-      <w:proofErr w:type="spellStart"/>
-      <w:r>
-        <w:t>Genexus</w:t>
-      </w:r>
-      <w:proofErr w:type="spellEnd"/>
-      <w:r>
-        <w:t xml:space="preserve"> que se definió.</w:t>
+        <w:t>La documentación se realizará de acuerdo a las plantillas de documentos definidas en el Modelo de Proceso para desarrollo de Software con Genexus que se definió.</w:t>
       </w:r>
     </w:p>
     <w:p>
@@ -6387,7 +6684,6 @@
       <w:bookmarkStart w:id="45" w:name="_Toc16490065"/>
       <w:bookmarkStart w:id="46" w:name="_Toc177028234"/>
       <w:r>
-        <w:lastRenderedPageBreak/>
         <w:t>Funciones de soporte</w:t>
       </w:r>
       <w:bookmarkEnd w:id="45"/>
@@ -6409,6 +6705,14 @@
     </w:p>
     <w:p>
       <w:pPr>
+        <w:pStyle w:val="PSI-Comentario"/>
+      </w:pPr>
+      <w:r>
+        <w:t xml:space="preserve">Aún no definidas. </w:t>
+      </w:r>
+    </w:p>
+    <w:p>
+      <w:pPr>
         <w:pStyle w:val="PSI-Ttulo1"/>
       </w:pPr>
       <w:bookmarkStart w:id="47" w:name="_Toc16490066"/>
@@ -6417,6 +6721,7 @@
       </w:r>
       <w:bookmarkStart w:id="48" w:name="_Toc177028235"/>
       <w:r>
+        <w:lastRenderedPageBreak/>
         <w:t xml:space="preserve">Líneas de trabajo, distribución de recursos humanos y </w:t>
       </w:r>
       <w:r>
@@ -6440,11 +6745,9 @@
       <w:pPr>
         <w:pStyle w:val="PSI-Comentario"/>
       </w:pPr>
-      <w:proofErr w:type="gramStart"/>
-      <w:r>
-        <w:t>Además</w:t>
-      </w:r>
-      <w:proofErr w:type="gramEnd"/>
+      <w:r>
+        <w:t>Además,</w:t>
+      </w:r>
       <w:r>
         <w:t xml:space="preserve"> se debe establecer la distribución a lo largo del proyecto de los recursos humanos, la asignación de los mismos a las Líneas de trabajo y establecer un cronograma.]</w:t>
       </w:r>
@@ -6739,7 +7042,6 @@
         <w:jc w:val="both"/>
       </w:pPr>
       <w:r>
-        <w:lastRenderedPageBreak/>
         <w:t>(Acá no se bien como definirlo porque en el ejemplo hay una tabla diferente y me parece más cómoda)</w:t>
       </w:r>
     </w:p>
@@ -6810,6 +7112,7 @@
               <w:framePr w:hSpace="0" w:wrap="auto" w:vAnchor="margin" w:hAnchor="text" w:xAlign="left" w:yAlign="inline"/>
             </w:pPr>
             <w:r>
+              <w:lastRenderedPageBreak/>
               <w:t>Rol</w:t>
             </w:r>
           </w:p>
@@ -6994,8 +7297,8 @@
       </w:r>
     </w:p>
     <w:sectPr>
-      <w:headerReference w:type="default" r:id="rId13"/>
-      <w:footerReference w:type="default" r:id="rId14"/>
+      <w:headerReference w:type="default" r:id="rId14"/>
+      <w:footerReference w:type="default" r:id="rId15"/>
       <w:pgSz w:w="11906" w:h="16838"/>
       <w:pgMar w:top="1535" w:right="1701" w:bottom="1417" w:left="1701" w:header="567" w:footer="572" w:gutter="0"/>
       <w:cols w:space="708"/>
@@ -9046,6 +9349,119 @@
     </w:lvl>
   </w:abstractNum>
   <w:abstractNum w:abstractNumId="8" w15:restartNumberingAfterBreak="0">
+    <w:nsid w:val="34474327"/>
+    <w:multiLevelType w:val="hybridMultilevel"/>
+    <w:tmpl w:val="FA46EE38"/>
+    <w:lvl w:ilvl="0" w:tplc="2C0A0001">
+      <w:start w:val="1"/>
+      <w:numFmt w:val="bullet"/>
+      <w:lvlText w:val=""/>
+      <w:lvlJc w:val="left"/>
+      <w:pPr>
+        <w:ind w:left="714" w:hanging="360"/>
+      </w:pPr>
+      <w:rPr>
+        <w:rFonts w:ascii="Symbol" w:hAnsi="Symbol" w:hint="default"/>
+      </w:rPr>
+    </w:lvl>
+    <w:lvl w:ilvl="1" w:tplc="2C0A0003">
+      <w:start w:val="1"/>
+      <w:numFmt w:val="bullet"/>
+      <w:lvlText w:val="o"/>
+      <w:lvlJc w:val="left"/>
+      <w:pPr>
+        <w:ind w:left="1434" w:hanging="360"/>
+      </w:pPr>
+      <w:rPr>
+        <w:rFonts w:ascii="Courier New" w:hAnsi="Courier New" w:cs="Courier New" w:hint="default"/>
+      </w:rPr>
+    </w:lvl>
+    <w:lvl w:ilvl="2" w:tplc="2C0A0005" w:tentative="1">
+      <w:start w:val="1"/>
+      <w:numFmt w:val="bullet"/>
+      <w:lvlText w:val=""/>
+      <w:lvlJc w:val="left"/>
+      <w:pPr>
+        <w:ind w:left="2154" w:hanging="360"/>
+      </w:pPr>
+      <w:rPr>
+        <w:rFonts w:ascii="Wingdings" w:hAnsi="Wingdings" w:hint="default"/>
+      </w:rPr>
+    </w:lvl>
+    <w:lvl w:ilvl="3" w:tplc="2C0A0001" w:tentative="1">
+      <w:start w:val="1"/>
+      <w:numFmt w:val="bullet"/>
+      <w:lvlText w:val=""/>
+      <w:lvlJc w:val="left"/>
+      <w:pPr>
+        <w:ind w:left="2874" w:hanging="360"/>
+      </w:pPr>
+      <w:rPr>
+        <w:rFonts w:ascii="Symbol" w:hAnsi="Symbol" w:hint="default"/>
+      </w:rPr>
+    </w:lvl>
+    <w:lvl w:ilvl="4" w:tplc="2C0A0003" w:tentative="1">
+      <w:start w:val="1"/>
+      <w:numFmt w:val="bullet"/>
+      <w:lvlText w:val="o"/>
+      <w:lvlJc w:val="left"/>
+      <w:pPr>
+        <w:ind w:left="3594" w:hanging="360"/>
+      </w:pPr>
+      <w:rPr>
+        <w:rFonts w:ascii="Courier New" w:hAnsi="Courier New" w:cs="Courier New" w:hint="default"/>
+      </w:rPr>
+    </w:lvl>
+    <w:lvl w:ilvl="5" w:tplc="2C0A0005" w:tentative="1">
+      <w:start w:val="1"/>
+      <w:numFmt w:val="bullet"/>
+      <w:lvlText w:val=""/>
+      <w:lvlJc w:val="left"/>
+      <w:pPr>
+        <w:ind w:left="4314" w:hanging="360"/>
+      </w:pPr>
+      <w:rPr>
+        <w:rFonts w:ascii="Wingdings" w:hAnsi="Wingdings" w:hint="default"/>
+      </w:rPr>
+    </w:lvl>
+    <w:lvl w:ilvl="6" w:tplc="2C0A0001" w:tentative="1">
+      <w:start w:val="1"/>
+      <w:numFmt w:val="bullet"/>
+      <w:lvlText w:val=""/>
+      <w:lvlJc w:val="left"/>
+      <w:pPr>
+        <w:ind w:left="5034" w:hanging="360"/>
+      </w:pPr>
+      <w:rPr>
+        <w:rFonts w:ascii="Symbol" w:hAnsi="Symbol" w:hint="default"/>
+      </w:rPr>
+    </w:lvl>
+    <w:lvl w:ilvl="7" w:tplc="2C0A0003" w:tentative="1">
+      <w:start w:val="1"/>
+      <w:numFmt w:val="bullet"/>
+      <w:lvlText w:val="o"/>
+      <w:lvlJc w:val="left"/>
+      <w:pPr>
+        <w:ind w:left="5754" w:hanging="360"/>
+      </w:pPr>
+      <w:rPr>
+        <w:rFonts w:ascii="Courier New" w:hAnsi="Courier New" w:cs="Courier New" w:hint="default"/>
+      </w:rPr>
+    </w:lvl>
+    <w:lvl w:ilvl="8" w:tplc="2C0A0005" w:tentative="1">
+      <w:start w:val="1"/>
+      <w:numFmt w:val="bullet"/>
+      <w:lvlText w:val=""/>
+      <w:lvlJc w:val="left"/>
+      <w:pPr>
+        <w:ind w:left="6474" w:hanging="360"/>
+      </w:pPr>
+      <w:rPr>
+        <w:rFonts w:ascii="Wingdings" w:hAnsi="Wingdings" w:hint="default"/>
+      </w:rPr>
+    </w:lvl>
+  </w:abstractNum>
+  <w:abstractNum w:abstractNumId="9" w15:restartNumberingAfterBreak="0">
     <w:nsid w:val="42E93270"/>
     <w:multiLevelType w:val="multilevel"/>
     <w:tmpl w:val="8234A696"/>
@@ -9188,7 +9604,7 @@
       </w:rPr>
     </w:lvl>
   </w:abstractNum>
-  <w:abstractNum w:abstractNumId="9" w15:restartNumberingAfterBreak="0">
+  <w:abstractNum w:abstractNumId="10" w15:restartNumberingAfterBreak="0">
     <w:nsid w:val="47A1387C"/>
     <w:multiLevelType w:val="hybridMultilevel"/>
     <w:tmpl w:val="34D05600"/>
@@ -9328,7 +9744,7 @@
       </w:rPr>
     </w:lvl>
   </w:abstractNum>
-  <w:abstractNum w:abstractNumId="10" w15:restartNumberingAfterBreak="0">
+  <w:abstractNum w:abstractNumId="11" w15:restartNumberingAfterBreak="0">
     <w:nsid w:val="487036EC"/>
     <w:multiLevelType w:val="hybridMultilevel"/>
     <w:tmpl w:val="BDFE724A"/>
@@ -9414,7 +9830,7 @@
       </w:pPr>
     </w:lvl>
   </w:abstractNum>
-  <w:abstractNum w:abstractNumId="11" w15:restartNumberingAfterBreak="0">
+  <w:abstractNum w:abstractNumId="12" w15:restartNumberingAfterBreak="0">
     <w:nsid w:val="52D90BB8"/>
     <w:multiLevelType w:val="hybridMultilevel"/>
     <w:tmpl w:val="1D2461DE"/>
@@ -9528,7 +9944,7 @@
       </w:rPr>
     </w:lvl>
   </w:abstractNum>
-  <w:abstractNum w:abstractNumId="12" w15:restartNumberingAfterBreak="0">
+  <w:abstractNum w:abstractNumId="13" w15:restartNumberingAfterBreak="0">
     <w:nsid w:val="66F10862"/>
     <w:multiLevelType w:val="hybridMultilevel"/>
     <w:tmpl w:val="77D23122"/>
@@ -9641,7 +10057,7 @@
       </w:rPr>
     </w:lvl>
   </w:abstractNum>
-  <w:abstractNum w:abstractNumId="13" w15:restartNumberingAfterBreak="0">
+  <w:abstractNum w:abstractNumId="14" w15:restartNumberingAfterBreak="0">
     <w:nsid w:val="708E589C"/>
     <w:multiLevelType w:val="multilevel"/>
     <w:tmpl w:val="381042DE"/>
@@ -9781,7 +10197,7 @@
       </w:rPr>
     </w:lvl>
   </w:abstractNum>
-  <w:abstractNum w:abstractNumId="14" w15:restartNumberingAfterBreak="0">
+  <w:abstractNum w:abstractNumId="15" w15:restartNumberingAfterBreak="0">
     <w:nsid w:val="7DD64906"/>
     <w:multiLevelType w:val="hybridMultilevel"/>
     <w:tmpl w:val="B26EC09A"/>
@@ -9899,13 +10315,13 @@
     <w:abstractNumId w:val="5"/>
   </w:num>
   <w:num w:numId="2" w16cid:durableId="169106974">
-    <w:abstractNumId w:val="10"/>
+    <w:abstractNumId w:val="11"/>
   </w:num>
   <w:num w:numId="3" w16cid:durableId="2050106116">
-    <w:abstractNumId w:val="10"/>
+    <w:abstractNumId w:val="11"/>
   </w:num>
   <w:num w:numId="4" w16cid:durableId="242492508">
-    <w:abstractNumId w:val="10"/>
+    <w:abstractNumId w:val="11"/>
   </w:num>
   <w:num w:numId="5" w16cid:durableId="588268601">
     <w:abstractNumId w:val="1"/>
@@ -9920,22 +10336,22 @@
     <w:abstractNumId w:val="0"/>
   </w:num>
   <w:num w:numId="9" w16cid:durableId="1260026320">
-    <w:abstractNumId w:val="13"/>
+    <w:abstractNumId w:val="14"/>
   </w:num>
   <w:num w:numId="10" w16cid:durableId="1899658556">
-    <w:abstractNumId w:val="14"/>
+    <w:abstractNumId w:val="15"/>
   </w:num>
   <w:num w:numId="11" w16cid:durableId="1287544020">
     <w:abstractNumId w:val="4"/>
   </w:num>
   <w:num w:numId="12" w16cid:durableId="2139371680">
-    <w:abstractNumId w:val="11"/>
+    <w:abstractNumId w:val="12"/>
   </w:num>
   <w:num w:numId="13" w16cid:durableId="87047796">
-    <w:abstractNumId w:val="8"/>
+    <w:abstractNumId w:val="9"/>
   </w:num>
   <w:num w:numId="14" w16cid:durableId="977956231">
-    <w:abstractNumId w:val="9"/>
+    <w:abstractNumId w:val="10"/>
   </w:num>
   <w:num w:numId="15" w16cid:durableId="370738364">
     <w:abstractNumId w:val="7"/>
@@ -9944,7 +10360,10 @@
     <w:abstractNumId w:val="6"/>
   </w:num>
   <w:num w:numId="17" w16cid:durableId="1487432540">
-    <w:abstractNumId w:val="12"/>
+    <w:abstractNumId w:val="13"/>
+  </w:num>
+  <w:num w:numId="18" w16cid:durableId="1151018644">
+    <w:abstractNumId w:val="8"/>
   </w:num>
 </w:numbering>
 </file>

</xml_diff>